<commit_message>
Licensing and NuGet packages
</commit_message>
<xml_diff>
--- a/Sparkplug B Sample DDK Driver.docx
+++ b/Sparkplug B Sample DDK Driver.docx
@@ -7,8 +7,6 @@
         <w:pStyle w:val="SerialNo"/>
         <w:jc w:val="center"/>
       </w:pPr>
-      <w:bookmarkStart w:id="0" w:name="_GoBack"/>
-      <w:bookmarkEnd w:id="0"/>
       <w:r>
         <w:rPr>
           <w:noProof/>
@@ -687,82 +685,237 @@
         </w:r>
       </w:hyperlink>
     </w:p>
+    <w:p>
+      <w:pPr>
+        <w:pStyle w:val="FurtherInfo"/>
+      </w:pPr>
+    </w:p>
     <w:p/>
     <w:p/>
     <w:p/>
-    <w:p/>
-    <w:p/>
-    <w:p/>
-    <w:p/>
-    <w:p/>
-    <w:p/>
-    <w:p/>
-    <w:p/>
-    <w:p/>
-    <w:p/>
-    <w:p/>
-    <w:p/>
-    <w:p/>
-    <w:p/>
+    <w:p>
+      <w:pPr>
+        <w:pStyle w:val="FurtherInfo"/>
+      </w:pPr>
+      <w:r>
+        <w:t>MIT License</w:t>
+      </w:r>
+    </w:p>
+    <w:p>
+      <w:pPr>
+        <w:pStyle w:val="FurtherInfo"/>
+        <w:rPr>
+          <w:b w:val="0"/>
+        </w:rPr>
+      </w:pPr>
+      <w:r>
+        <w:rPr>
+          <w:b w:val="0"/>
+        </w:rPr>
+        <w:t>Copyright (c) 2020 Schneider Electric and its subsidiaries. All rights reserved</w:t>
+      </w:r>
+      <w:r>
+        <w:rPr>
+          <w:b w:val="0"/>
+        </w:rPr>
+        <w:t>.</w:t>
+      </w:r>
+    </w:p>
+    <w:p>
+      <w:pPr>
+        <w:pStyle w:val="FurtherInfo"/>
+        <w:rPr>
+          <w:b w:val="0"/>
+        </w:rPr>
+      </w:pPr>
+      <w:r>
+        <w:rPr>
+          <w:b w:val="0"/>
+        </w:rPr>
+        <w:t>Permission is hereby granted, free of charge, to any person obtaining a copy</w:t>
+      </w:r>
+      <w:r>
+        <w:rPr>
+          <w:b w:val="0"/>
+        </w:rPr>
+        <w:t xml:space="preserve"> </w:t>
+      </w:r>
+      <w:r>
+        <w:rPr>
+          <w:b w:val="0"/>
+        </w:rPr>
+        <w:t>of this software and associated documentation files (the "Software"), to deal</w:t>
+      </w:r>
+      <w:r>
+        <w:rPr>
+          <w:b w:val="0"/>
+        </w:rPr>
+        <w:t xml:space="preserve"> </w:t>
+      </w:r>
+      <w:r>
+        <w:rPr>
+          <w:b w:val="0"/>
+        </w:rPr>
+        <w:t>in the Software without restriction, including without limitation the rights</w:t>
+      </w:r>
+      <w:r>
+        <w:rPr>
+          <w:b w:val="0"/>
+        </w:rPr>
+        <w:t xml:space="preserve"> </w:t>
+      </w:r>
+      <w:r>
+        <w:rPr>
+          <w:b w:val="0"/>
+        </w:rPr>
+        <w:t>to use, copy, modify, merge, publish, distribute, sublicense, and/or sell</w:t>
+      </w:r>
+      <w:r>
+        <w:rPr>
+          <w:b w:val="0"/>
+        </w:rPr>
+        <w:t xml:space="preserve"> </w:t>
+      </w:r>
+      <w:r>
+        <w:rPr>
+          <w:b w:val="0"/>
+        </w:rPr>
+        <w:t>copies of the Software, and to permit persons to whom the Software is</w:t>
+      </w:r>
+      <w:r>
+        <w:rPr>
+          <w:b w:val="0"/>
+        </w:rPr>
+        <w:t xml:space="preserve"> </w:t>
+      </w:r>
+      <w:r>
+        <w:rPr>
+          <w:b w:val="0"/>
+        </w:rPr>
+        <w:t>furnished to do so, subject to the following conditions:</w:t>
+      </w:r>
+    </w:p>
+    <w:p>
+      <w:pPr>
+        <w:pStyle w:val="FurtherInfo"/>
+        <w:rPr>
+          <w:b w:val="0"/>
+        </w:rPr>
+      </w:pPr>
+      <w:r>
+        <w:rPr>
+          <w:b w:val="0"/>
+        </w:rPr>
+        <w:t>The above copyright notice and this permission notice shall be included in all</w:t>
+      </w:r>
+      <w:r>
+        <w:rPr>
+          <w:b w:val="0"/>
+        </w:rPr>
+        <w:t xml:space="preserve"> </w:t>
+      </w:r>
+      <w:r>
+        <w:rPr>
+          <w:b w:val="0"/>
+        </w:rPr>
+        <w:t>copies or substantial portions of the Software.</w:t>
+      </w:r>
+    </w:p>
+    <w:p>
+      <w:pPr>
+        <w:pStyle w:val="FurtherInfo"/>
+        <w:rPr>
+          <w:b w:val="0"/>
+        </w:rPr>
+      </w:pPr>
+      <w:r>
+        <w:rPr>
+          <w:b w:val="0"/>
+        </w:rPr>
+        <w:t>THE SOFTWARE IS PROVIDED "AS IS", WITHOUT WARRANTY OF ANY KIND, EXPRESS OR</w:t>
+      </w:r>
+      <w:r>
+        <w:rPr>
+          <w:b w:val="0"/>
+        </w:rPr>
+        <w:t xml:space="preserve"> </w:t>
+      </w:r>
+      <w:r>
+        <w:rPr>
+          <w:b w:val="0"/>
+        </w:rPr>
+        <w:t>IMPLIED, INCLUDING BUT NOT LIMITED TO THE WARRANTIES OF MERCHANTABILITY,</w:t>
+      </w:r>
+      <w:r>
+        <w:rPr>
+          <w:b w:val="0"/>
+        </w:rPr>
+        <w:t xml:space="preserve"> </w:t>
+      </w:r>
+      <w:r>
+        <w:rPr>
+          <w:b w:val="0"/>
+        </w:rPr>
+        <w:t>FITNESS FOR A PARTICULAR PURPOSE AND NONINFRINGEMENT. IN NO EVENT SHALL THE</w:t>
+      </w:r>
+      <w:r>
+        <w:rPr>
+          <w:b w:val="0"/>
+        </w:rPr>
+        <w:t xml:space="preserve"> </w:t>
+      </w:r>
+      <w:r>
+        <w:rPr>
+          <w:b w:val="0"/>
+        </w:rPr>
+        <w:t>AUTHORS OR COPYRIGHT HOLDERS BE LIABLE FOR ANY CLAIM, DAMAGES OR OTHER</w:t>
+      </w:r>
+      <w:r>
+        <w:rPr>
+          <w:b w:val="0"/>
+        </w:rPr>
+        <w:t xml:space="preserve"> </w:t>
+      </w:r>
+      <w:r>
+        <w:rPr>
+          <w:b w:val="0"/>
+        </w:rPr>
+        <w:t>LIABILITY, WHETHER IN AN ACTION OF CONTRACT, TORT OR OTHERWISE, ARISING FROM,</w:t>
+      </w:r>
+      <w:r>
+        <w:rPr>
+          <w:b w:val="0"/>
+        </w:rPr>
+        <w:t xml:space="preserve"> </w:t>
+      </w:r>
+      <w:r>
+        <w:rPr>
+          <w:b w:val="0"/>
+        </w:rPr>
+        <w:t>OUT OF OR IN CONNECTION WITH THE SOFTWARE OR THE USE OR OTHER DEALINGS IN THE</w:t>
+      </w:r>
+      <w:r>
+        <w:rPr>
+          <w:b w:val="0"/>
+        </w:rPr>
+        <w:t xml:space="preserve"> </w:t>
+      </w:r>
+      <w:r>
+        <w:rPr>
+          <w:b w:val="0"/>
+        </w:rPr>
+        <w:t>SOFTWARE.</w:t>
+      </w:r>
+    </w:p>
+    <w:p>
+      <w:pPr>
+        <w:pStyle w:val="FurtherInfo"/>
+      </w:pPr>
+    </w:p>
     <w:p>
       <w:pPr>
         <w:pStyle w:val="Disclaimer"/>
       </w:pPr>
-      <w:r>
-        <w:t>Copyright © 20</w:t>
-      </w:r>
-      <w:r>
-        <w:t>20</w:t>
-      </w:r>
-      <w:r>
-        <w:t xml:space="preserve"> </w:t>
-      </w:r>
-      <w:r>
-        <w:t xml:space="preserve">Schneider Electric </w:t>
-      </w:r>
-      <w:r>
-        <w:t>and its subsidiaries. All rights reserved.</w:t>
-      </w:r>
-    </w:p>
-    <w:p>
-      <w:pPr>
-        <w:pStyle w:val="Disclaimer"/>
-      </w:pPr>
-      <w:r>
-        <w:t>Schneider Electric</w:t>
-      </w:r>
-      <w:r>
-        <w:t xml:space="preserve"> maintains a policy of continual product development and improvement. The information contained in any document or documents is to their best knowledge accurate at the date of issue. </w:t>
-      </w:r>
-      <w:r>
-        <w:t>Schneider Electric</w:t>
-      </w:r>
-      <w:r>
-        <w:t xml:space="preserve"> reserve the right to review and change the content of their documentation at any time, without notice, and shall not be held liable for any direct or indirect consequences arising from such changes. </w:t>
-      </w:r>
-    </w:p>
-    <w:p>
-      <w:pPr>
-        <w:pStyle w:val="Disclaimer"/>
-      </w:pPr>
-      <w:r>
-        <w:t>The hardware and software described in this and any other document issued by</w:t>
-      </w:r>
-      <w:r>
-        <w:t xml:space="preserve"> </w:t>
-      </w:r>
-      <w:r>
-        <w:t>Schneider Electric</w:t>
-      </w:r>
-      <w:r>
-        <w:t xml:space="preserve"> is provided strictly under a licence agreement. Except as permitted by such licence agreement, no part of the said documents may be reproduced, stored in a retrieval system, or transmitted in any form or by any means, electronically, mechanically, recording, or otherwise, without the prior written consent of </w:t>
-      </w:r>
-      <w:r>
-        <w:t>Schneider Electric</w:t>
-      </w:r>
-      <w:r>
-        <w:t>.</w:t>
-      </w:r>
     </w:p>
     <w:p>
       <w:pPr>
@@ -2063,19 +2216,141 @@
         <w:ind w:left="720" w:hanging="720"/>
         <w:jc w:val="left"/>
       </w:pPr>
-      <w:bookmarkStart w:id="1" w:name="_Ref158010077"/>
-      <w:bookmarkStart w:id="2" w:name="_Ref158010096"/>
-      <w:bookmarkStart w:id="3" w:name="_Toc158520715"/>
-      <w:bookmarkStart w:id="4" w:name="_Toc471376311"/>
-      <w:bookmarkStart w:id="5" w:name="_Toc46235580"/>
+      <w:bookmarkStart w:id="0" w:name="_Ref158010077"/>
+      <w:bookmarkStart w:id="1" w:name="_Ref158010096"/>
+      <w:bookmarkStart w:id="2" w:name="_Toc158520715"/>
+      <w:bookmarkStart w:id="3" w:name="_Toc471376311"/>
+      <w:bookmarkStart w:id="4" w:name="_Toc46235580"/>
       <w:r>
         <w:lastRenderedPageBreak/>
         <w:t>Introduction</w:t>
       </w:r>
+      <w:bookmarkEnd w:id="0"/>
       <w:bookmarkEnd w:id="1"/>
       <w:bookmarkEnd w:id="2"/>
       <w:bookmarkEnd w:id="3"/>
       <w:bookmarkEnd w:id="4"/>
+    </w:p>
+    <w:p>
+      <w:pPr>
+        <w:pStyle w:val="Body"/>
+      </w:pPr>
+      <w:r>
+        <w:t xml:space="preserve">This document describes the code for a Sparkplug B driver for Geo SCADA Expert, written in C# for the </w:t>
+      </w:r>
+      <w:r>
+        <w:t>Simple Driver Framework</w:t>
+      </w:r>
+      <w:r>
+        <w:t>.</w:t>
+      </w:r>
+    </w:p>
+    <w:p>
+      <w:pPr>
+        <w:pStyle w:val="Body"/>
+      </w:pPr>
+      <w:r>
+        <w:t>The driver is offered as source code which you can build with</w:t>
+      </w:r>
+      <w:r>
+        <w:t xml:space="preserve"> Visual</w:t>
+      </w:r>
+      <w:r>
+        <w:t xml:space="preserve"> Studio</w:t>
+      </w:r>
+      <w:r>
+        <w:t>. It includes the two parts of the driver and an installer, enabling you to build a package to deploy to Geo SCADA Expert servers.</w:t>
+      </w:r>
+      <w:r>
+        <w:t xml:space="preserve"> It is not supported</w:t>
+      </w:r>
+      <w:r>
+        <w:t>.</w:t>
+      </w:r>
+    </w:p>
+    <w:p>
+      <w:pPr>
+        <w:pStyle w:val="Body"/>
+      </w:pPr>
+      <w:r>
+        <w:t>The source code is available for you to freely use, modify and extend to suit your requirements or that of your clients. It is perhaps not the most optimized, efficient or elegant code but we hope that its simplicity will encourage engagement with the Geo SCADA driver development process</w:t>
+      </w:r>
+      <w:r>
+        <w:t xml:space="preserve"> and explore the new ideas presented for Sparkplug B implementation with Geo SCADA</w:t>
+      </w:r>
+      <w:r>
+        <w:t>.</w:t>
+      </w:r>
+    </w:p>
+    <w:p>
+      <w:pPr>
+        <w:pStyle w:val="Body"/>
+      </w:pPr>
+      <w:r>
+        <w:t>The functionality in the driver</w:t>
+      </w:r>
+      <w:r>
+        <w:t xml:space="preserve"> includes basic data processing, and the feature which we hope will stimulate innovation and conversation </w:t>
+      </w:r>
+      <w:r>
+        <w:t xml:space="preserve">is the built-in automatic </w:t>
+      </w:r>
+      <w:r>
+        <w:t>configuration</w:t>
+      </w:r>
+      <w:r>
+        <w:t xml:space="preserve"> facility. This integrates well with the Geo SCADA template and instance features.</w:t>
+      </w:r>
+    </w:p>
+    <w:p>
+      <w:pPr>
+        <w:pStyle w:val="Body"/>
+      </w:pPr>
+      <w:r>
+        <w:t>To implement and deploy this example you will need to add appropriate security measures for your environment.</w:t>
+      </w:r>
+    </w:p>
+    <w:p>
+      <w:pPr>
+        <w:pStyle w:val="Body"/>
+      </w:pPr>
+      <w:r>
+        <w:t xml:space="preserve">We have developed this technology preview independently of the MQTT protocol framework built in to the Geo SCADA Expert product. Feedback about this from customers will help us decide how to add </w:t>
+      </w:r>
+      <w:r>
+        <w:t xml:space="preserve">a </w:t>
+      </w:r>
+      <w:r>
+        <w:t xml:space="preserve">Sparkplug B </w:t>
+      </w:r>
+      <w:r>
+        <w:t xml:space="preserve">driver </w:t>
+      </w:r>
+      <w:r>
+        <w:t>to the core product.</w:t>
+      </w:r>
+    </w:p>
+    <w:p>
+      <w:pPr>
+        <w:pStyle w:val="Body"/>
+      </w:pPr>
+      <w:r>
+        <w:t>You can discuss these features, driver development, MQTT and Sparkplug B in the SE Exchange forums.</w:t>
+      </w:r>
+    </w:p>
+    <w:p>
+      <w:pPr>
+        <w:pStyle w:val="Body"/>
+      </w:pPr>
+    </w:p>
+    <w:p>
+      <w:pPr>
+        <w:pStyle w:val="Heading2"/>
+      </w:pPr>
+      <w:bookmarkStart w:id="5" w:name="_Toc46235581"/>
+      <w:r>
+        <w:t>The Sparkplug B Protocol</w:t>
+      </w:r>
       <w:bookmarkEnd w:id="5"/>
     </w:p>
     <w:p>
@@ -2083,10 +2358,31 @@
         <w:pStyle w:val="Body"/>
       </w:pPr>
       <w:r>
-        <w:t xml:space="preserve">This document describes the code sample for a Sparkplug B driver for Geo SCADA Expert, written in C# for the </w:t>
-      </w:r>
-      <w:r>
-        <w:t>Simple Driver Framework</w:t>
+        <w:t xml:space="preserve">This document will just point users to the protocol payload documentation in the References section. </w:t>
+      </w:r>
+      <w:r>
+        <w:t>However, here are some points of note regarding how the protocol maps into Geo SCADA Expert features.</w:t>
+      </w:r>
+    </w:p>
+    <w:p>
+      <w:pPr>
+        <w:pStyle w:val="Heading3"/>
+      </w:pPr>
+      <w:bookmarkStart w:id="6" w:name="_Toc46235582"/>
+      <w:r>
+        <w:t>The Broker</w:t>
+      </w:r>
+      <w:bookmarkEnd w:id="6"/>
+    </w:p>
+    <w:p>
+      <w:pPr>
+        <w:pStyle w:val="Body"/>
+      </w:pPr>
+      <w:r>
+        <w:t>The Sparkplug B protocol uses MQTT, which uses a communications 'Broker' or Server acting as a go-between for devices and master. The broker is not part of Geo SCADA Expert. Brokers are typically open-source and may be cloud hosted</w:t>
+      </w:r>
+      <w:r>
+        <w:t>, though some cloud hosted services may not provide all MQTT features such as retained messages</w:t>
       </w:r>
       <w:r>
         <w:t>.</w:t>
@@ -2097,123 +2393,6 @@
         <w:pStyle w:val="Body"/>
       </w:pPr>
       <w:r>
-        <w:t>The driver is offered as source code which you can build with</w:t>
-      </w:r>
-      <w:r>
-        <w:t xml:space="preserve"> any version of</w:t>
-      </w:r>
-      <w:r>
-        <w:t xml:space="preserve"> </w:t>
-      </w:r>
-      <w:r>
-        <w:t>Visual</w:t>
-      </w:r>
-      <w:r>
-        <w:t xml:space="preserve"> Studio</w:t>
-      </w:r>
-      <w:r>
-        <w:t>. It includes the two parts of the driver and an installer, enabling you to build a package to deploy to Geo SCADA Expert servers.</w:t>
-      </w:r>
-    </w:p>
-    <w:p>
-      <w:pPr>
-        <w:pStyle w:val="Body"/>
-      </w:pPr>
-      <w:r>
-        <w:t>The source code is available for you to freely use, modify and extend to suit your requirements or that of your clients. It is perhaps not the most optimized, efficient or elegant code but we hope that its simplicity will encourage engagement with the Geo SCADA driver development process.</w:t>
-      </w:r>
-    </w:p>
-    <w:p>
-      <w:pPr>
-        <w:pStyle w:val="Body"/>
-      </w:pPr>
-      <w:r>
-        <w:t>The functionality in the driver</w:t>
-      </w:r>
-      <w:r>
-        <w:t xml:space="preserve"> includes basic data processing, and the feature which we hope will stimulate innovation and conversation </w:t>
-      </w:r>
-      <w:r>
-        <w:t xml:space="preserve">is the built-in automatic </w:t>
-      </w:r>
-      <w:r>
-        <w:t>configuration</w:t>
-      </w:r>
-      <w:r>
-        <w:t xml:space="preserve"> facility. This integrates well with the Geo SCADA template and instance features.</w:t>
-      </w:r>
-    </w:p>
-    <w:p>
-      <w:pPr>
-        <w:pStyle w:val="Body"/>
-      </w:pPr>
-      <w:r>
-        <w:t>We have developed this technology preview independently of the MQTT protocol framework built in to the Geo SCADA Expert product. Feedback about this from customers will help us decide how to add Sparkplug B to the core product.</w:t>
-      </w:r>
-    </w:p>
-    <w:p>
-      <w:pPr>
-        <w:pStyle w:val="Body"/>
-      </w:pPr>
-      <w:r>
-        <w:t>You can discuss these features, driver development, MQTT and Sparkplug B in the SE Exchange forums.</w:t>
-      </w:r>
-    </w:p>
-    <w:p>
-      <w:pPr>
-        <w:pStyle w:val="Body"/>
-      </w:pPr>
-    </w:p>
-    <w:p>
-      <w:pPr>
-        <w:pStyle w:val="Heading2"/>
-      </w:pPr>
-      <w:bookmarkStart w:id="6" w:name="_Toc46235581"/>
-      <w:r>
-        <w:t>The Sparkplug B Protocol</w:t>
-      </w:r>
-      <w:bookmarkEnd w:id="6"/>
-    </w:p>
-    <w:p>
-      <w:pPr>
-        <w:pStyle w:val="Body"/>
-      </w:pPr>
-      <w:r>
-        <w:t xml:space="preserve">This document will just point users to the protocol payload documentation in the References section. </w:t>
-      </w:r>
-      <w:r>
-        <w:t>However, here are some points of note regarding how the protocol maps into Geo SCADA Expert features.</w:t>
-      </w:r>
-    </w:p>
-    <w:p>
-      <w:pPr>
-        <w:pStyle w:val="Heading3"/>
-      </w:pPr>
-      <w:bookmarkStart w:id="7" w:name="_Toc46235582"/>
-      <w:r>
-        <w:t>The Broker</w:t>
-      </w:r>
-      <w:bookmarkEnd w:id="7"/>
-    </w:p>
-    <w:p>
-      <w:pPr>
-        <w:pStyle w:val="Body"/>
-      </w:pPr>
-      <w:r>
-        <w:t>The Sparkplug B protocol uses MQTT, which uses a communications 'Broker' or Server acting as a go-between for devices and master. The broker is not part of Geo SCADA Expert. Brokers are typically open-source and may be cloud hosted</w:t>
-      </w:r>
-      <w:r>
-        <w:t>, though some cloud hosted services may not provide all MQTT features such as retained messages</w:t>
-      </w:r>
-      <w:r>
-        <w:t>.</w:t>
-      </w:r>
-    </w:p>
-    <w:p>
-      <w:pPr>
-        <w:pStyle w:val="Body"/>
-      </w:pPr>
-      <w:r>
         <w:t xml:space="preserve">To test the </w:t>
       </w:r>
       <w:proofErr w:type="gramStart"/>
@@ -2222,7 +2401,13 @@
       </w:r>
       <w:proofErr w:type="gramEnd"/>
       <w:r>
-        <w:t xml:space="preserve"> you will need a broker on your network. Available brokers include:</w:t>
+        <w:t xml:space="preserve"> you will need a broker on your network. </w:t>
+      </w:r>
+      <w:r>
+        <w:t xml:space="preserve">Geo SCADA does not include a broker. </w:t>
+      </w:r>
+      <w:r>
+        <w:t>Available brokers include:</w:t>
       </w:r>
     </w:p>
     <w:p>
@@ -2308,53 +2493,54 @@
       <w:pPr>
         <w:pStyle w:val="Heading3"/>
       </w:pPr>
-      <w:bookmarkStart w:id="8" w:name="_Toc46235583"/>
+      <w:bookmarkStart w:id="7" w:name="_Toc46235583"/>
       <w:r>
         <w:t>Message Payload</w:t>
       </w:r>
+      <w:bookmarkEnd w:id="7"/>
+    </w:p>
+    <w:p>
+      <w:pPr>
+        <w:pStyle w:val="Body"/>
+      </w:pPr>
+      <w:r>
+        <w:t>The Sparkplug B protocol</w:t>
+      </w:r>
+      <w:r>
+        <w:t xml:space="preserve"> generally defines message Topics, Payload and sequencing of messages. The payloads are – to MQTT – transparent blocks of binary data, and Sparkplug B uses a message encoding format called </w:t>
+      </w:r>
+      <w:proofErr w:type="spellStart"/>
+      <w:r>
+        <w:t>Protobuf</w:t>
+      </w:r>
+      <w:proofErr w:type="spellEnd"/>
+      <w:r>
+        <w:t>, which is an open source format initially created by Google.</w:t>
+      </w:r>
+    </w:p>
+    <w:p>
+      <w:pPr>
+        <w:pStyle w:val="Body"/>
+      </w:pPr>
+      <w:proofErr w:type="spellStart"/>
+      <w:r>
+        <w:t>Protobuf</w:t>
+      </w:r>
+      <w:proofErr w:type="spellEnd"/>
+      <w:r>
+        <w:t xml:space="preserve"> messages are defined by a schema, and the schema is compiled into the code of the driver.</w:t>
+      </w:r>
+    </w:p>
+    <w:p>
+      <w:pPr>
+        <w:pStyle w:val="Heading3"/>
+      </w:pPr>
+      <w:bookmarkStart w:id="8" w:name="_Toc46235584"/>
+      <w:r>
+        <w:lastRenderedPageBreak/>
+        <w:t>MQTT Client Library</w:t>
+      </w:r>
       <w:bookmarkEnd w:id="8"/>
-    </w:p>
-    <w:p>
-      <w:pPr>
-        <w:pStyle w:val="Body"/>
-      </w:pPr>
-      <w:r>
-        <w:t>The Sparkplug B protocol</w:t>
-      </w:r>
-      <w:r>
-        <w:t xml:space="preserve"> generally defines message Topics, Payload and sequencing of messages. The payloads are – to MQTT – transparent blocks of binary data, and Sparkplug B uses a message encoding format called </w:t>
-      </w:r>
-      <w:proofErr w:type="spellStart"/>
-      <w:r>
-        <w:t>Protobuf</w:t>
-      </w:r>
-      <w:proofErr w:type="spellEnd"/>
-      <w:r>
-        <w:t>, which is an open source format initially created by Google.</w:t>
-      </w:r>
-    </w:p>
-    <w:p>
-      <w:pPr>
-        <w:pStyle w:val="Body"/>
-      </w:pPr>
-      <w:proofErr w:type="spellStart"/>
-      <w:r>
-        <w:t>Protobuf</w:t>
-      </w:r>
-      <w:proofErr w:type="spellEnd"/>
-      <w:r>
-        <w:t xml:space="preserve"> messages are defined by a schema, and the schema is compiled into the code of the driver.</w:t>
-      </w:r>
-    </w:p>
-    <w:p>
-      <w:pPr>
-        <w:pStyle w:val="Heading3"/>
-      </w:pPr>
-      <w:bookmarkStart w:id="9" w:name="_Toc46235584"/>
-      <w:r>
-        <w:t>MQTT Client Library</w:t>
-      </w:r>
-      <w:bookmarkEnd w:id="9"/>
     </w:p>
     <w:p>
       <w:pPr>
@@ -2378,11 +2564,7 @@
         <w:t xml:space="preserve">) </w:t>
       </w:r>
       <w:r>
-        <w:t xml:space="preserve">to provide the MQTT client protocol functionality. If protocol feature changes are required, then either the M2MQTT library must be extended, or another library used to provide the features needed. For </w:t>
-      </w:r>
-      <w:r>
-        <w:lastRenderedPageBreak/>
-        <w:t xml:space="preserve">example, it would be possible for this to be replaced by </w:t>
+        <w:t xml:space="preserve">to provide the MQTT client protocol functionality. If protocol feature changes are required, then either the M2MQTT library must be extended, or another library used to provide the features needed. For example, it would be possible for this to be replaced by </w:t>
       </w:r>
       <w:r>
         <w:t xml:space="preserve">other libraries such as </w:t>
@@ -2414,11 +2596,11 @@
       <w:pPr>
         <w:pStyle w:val="Heading3"/>
       </w:pPr>
-      <w:bookmarkStart w:id="10" w:name="_Toc46235585"/>
+      <w:bookmarkStart w:id="9" w:name="_Toc46235585"/>
       <w:r>
         <w:t>Topics</w:t>
       </w:r>
-      <w:bookmarkEnd w:id="10"/>
+      <w:bookmarkEnd w:id="9"/>
     </w:p>
     <w:p>
       <w:pPr>
@@ -2631,15 +2813,27 @@
         <w:pStyle w:val="Body"/>
       </w:pPr>
       <w:r>
-        <w:t>The Device is a grouping of IO – notionally a set of points connected via the Edge node. Consider the Edge node as the RTU, and a Device as something connected to the RTU such as a meter using Modbus. The Edge node presents the Device as a collection of points, and the protocol reports these points in a separate protocol message from the Edge node.</w:t>
-      </w:r>
-    </w:p>
-    <w:p>
-      <w:pPr>
-        <w:pStyle w:val="Body"/>
-      </w:pPr>
-      <w:r>
-        <w:t>In our driver we have used the same Geo SCADA object type as the Edge node as for the Device. This is because most of the functionality of these two things is the same. The minor variations are principally with the Birth/Death messages and sequence numbers.</w:t>
+        <w:t>The Device is a grouping of I</w:t>
+      </w:r>
+      <w:r>
+        <w:t>/</w:t>
+      </w:r>
+      <w:r>
+        <w:t>O – notionally a set of points connected via the Edge node. Consider the Edge node as the RTU, and a Device as something connected to the RTU such as a meter using Modbus. The Edge node presents the Device as a collection of points, and the protocol reports these points in a separate protocol message from the Edge node.</w:t>
+      </w:r>
+    </w:p>
+    <w:p>
+      <w:pPr>
+        <w:pStyle w:val="Body"/>
+      </w:pPr>
+      <w:r>
+        <w:t xml:space="preserve">In our driver we have used the same Geo SCADA object type as the Edge node as for the Device. </w:t>
+      </w:r>
+      <w:r>
+        <w:t xml:space="preserve">(Sparkplug B uses the term 'metric' for a point). </w:t>
+      </w:r>
+      <w:r>
+        <w:t>This is because most of the functionality of these two things is the same. The minor variations are principally with the Birth/Death messages and sequence numbers.</w:t>
       </w:r>
     </w:p>
     <w:p>
@@ -2657,12 +2851,944 @@
         <w:ind w:left="720" w:hanging="720"/>
         <w:jc w:val="left"/>
       </w:pPr>
-      <w:bookmarkStart w:id="11" w:name="_Toc46235586"/>
+      <w:bookmarkStart w:id="10" w:name="_Toc46235586"/>
+      <w:r>
+        <w:lastRenderedPageBreak/>
+        <w:t>Building the Driver</w:t>
+      </w:r>
+    </w:p>
+    <w:p>
+      <w:pPr>
+        <w:pStyle w:val="Body"/>
+      </w:pPr>
+    </w:p>
+    <w:p>
+      <w:pPr>
+        <w:pStyle w:val="Body"/>
+      </w:pPr>
+      <w:r>
+        <w:t>This section lists the projects within the solution and notes on how to build them.</w:t>
+      </w:r>
+    </w:p>
+    <w:p>
+      <w:pPr>
+        <w:pStyle w:val="Heading2"/>
+      </w:pPr>
+      <w:r>
+        <w:t>Sparkplug B</w:t>
+      </w:r>
+    </w:p>
+    <w:p>
+      <w:pPr>
+        <w:pStyle w:val="Body"/>
+      </w:pPr>
+      <w:r>
+        <w:t>This is the .</w:t>
+      </w:r>
+      <w:proofErr w:type="spellStart"/>
+      <w:r>
+        <w:t>dll</w:t>
+      </w:r>
+      <w:proofErr w:type="spellEnd"/>
+      <w:r>
+        <w:t xml:space="preserve"> module which defines in-database objects, properties and behaviors. The module is loaded at startup by the Geo SCADA </w:t>
+      </w:r>
+      <w:proofErr w:type="spellStart"/>
+      <w:r>
+        <w:t>DBServer</w:t>
+      </w:r>
+      <w:proofErr w:type="spellEnd"/>
+      <w:r>
+        <w:t xml:space="preserve"> process.</w:t>
+      </w:r>
+    </w:p>
+    <w:p>
+      <w:pPr>
+        <w:pStyle w:val="Heading3"/>
+      </w:pPr>
+      <w:r>
+        <w:t>References</w:t>
+      </w:r>
+    </w:p>
+    <w:p>
+      <w:pPr>
+        <w:pStyle w:val="Body"/>
+      </w:pPr>
+      <w:r>
+        <w:drawing>
+          <wp:inline distT="0" distB="0" distL="0" distR="0" wp14:anchorId="4277C0A0" wp14:editId="07258EB9">
+            <wp:extent cx="2751058" cy="2690093"/>
+            <wp:effectExtent l="0" t="0" r="0" b="0"/>
+            <wp:docPr id="3" name="Picture 3"/>
+            <wp:cNvGraphicFramePr>
+              <a:graphicFrameLocks xmlns:a="http://schemas.openxmlformats.org/drawingml/2006/main" noChangeAspect="1"/>
+            </wp:cNvGraphicFramePr>
+            <a:graphic xmlns:a="http://schemas.openxmlformats.org/drawingml/2006/main">
+              <a:graphicData uri="http://schemas.openxmlformats.org/drawingml/2006/picture">
+                <pic:pic xmlns:pic="http://schemas.openxmlformats.org/drawingml/2006/picture">
+                  <pic:nvPicPr>
+                    <pic:cNvPr id="1" name=""/>
+                    <pic:cNvPicPr/>
+                  </pic:nvPicPr>
+                  <pic:blipFill>
+                    <a:blip r:embed="rId23"/>
+                    <a:stretch>
+                      <a:fillRect/>
+                    </a:stretch>
+                  </pic:blipFill>
+                  <pic:spPr>
+                    <a:xfrm>
+                      <a:off x="0" y="0"/>
+                      <a:ext cx="2751058" cy="2690093"/>
+                    </a:xfrm>
+                    <a:prstGeom prst="rect">
+                      <a:avLst/>
+                    </a:prstGeom>
+                  </pic:spPr>
+                </pic:pic>
+              </a:graphicData>
+            </a:graphic>
+          </wp:inline>
+        </w:drawing>
+      </w:r>
+    </w:p>
+    <w:p>
+      <w:pPr>
+        <w:pStyle w:val="Heading4"/>
+      </w:pPr>
+      <w:r>
+        <w:t>DDK</w:t>
+      </w:r>
+    </w:p>
+    <w:p>
+      <w:pPr>
+        <w:pStyle w:val="Body"/>
+      </w:pPr>
+      <w:r>
+        <w:t xml:space="preserve">The module refers to the Geo SCADA </w:t>
+      </w:r>
+      <w:proofErr w:type="spellStart"/>
+      <w:r>
+        <w:t>dll</w:t>
+      </w:r>
+      <w:proofErr w:type="spellEnd"/>
+      <w:r>
+        <w:t xml:space="preserve"> 'ControlMicrosystems.ClearSCADA.DDK.dll'. You should find this reference in the project, remove it and then reinstate it from the location used on your build computer. </w:t>
+      </w:r>
+    </w:p>
+    <w:p>
+      <w:pPr>
+        <w:pStyle w:val="Body"/>
+      </w:pPr>
+      <w:r>
+        <w:t xml:space="preserve">If </w:t>
+      </w:r>
+      <w:r>
+        <w:t>you are developing on a computer which has Geo SCADA installed, find this in c:\Program Files\Schneider Electric\ClearSCADA</w:t>
+      </w:r>
+    </w:p>
+    <w:p>
+      <w:pPr>
+        <w:pStyle w:val="Body"/>
+      </w:pPr>
+      <w:r>
+        <w:t>Alternatively, you can copy this .</w:t>
+      </w:r>
+      <w:proofErr w:type="spellStart"/>
+      <w:r>
+        <w:t>dll</w:t>
+      </w:r>
+      <w:proofErr w:type="spellEnd"/>
+      <w:r>
+        <w:t xml:space="preserve"> to your own location from a Geo SCADA installation. In this case you may set up multiple builds for different Geo SCADA versions if you wish. Note that you need the major version number of this .</w:t>
+      </w:r>
+      <w:proofErr w:type="spellStart"/>
+      <w:r>
+        <w:t>dll</w:t>
+      </w:r>
+      <w:proofErr w:type="spellEnd"/>
+      <w:r>
+        <w:t xml:space="preserve"> (e.g. 81) to match the major version of the Geo SCADA target.</w:t>
+      </w:r>
+    </w:p>
+    <w:p>
+      <w:pPr>
+        <w:pStyle w:val="Heading4"/>
+      </w:pPr>
+      <w:proofErr w:type="spellStart"/>
+      <w:r>
+        <w:t>Protobuf</w:t>
+      </w:r>
+      <w:proofErr w:type="spellEnd"/>
+    </w:p>
+    <w:p>
+      <w:pPr>
+        <w:pStyle w:val="Body"/>
+      </w:pPr>
+      <w:r>
+        <w:t xml:space="preserve">The Google </w:t>
+      </w:r>
+      <w:proofErr w:type="spellStart"/>
+      <w:r>
+        <w:t>Protobuf</w:t>
+      </w:r>
+      <w:proofErr w:type="spellEnd"/>
+      <w:r>
+        <w:t xml:space="preserve"> reference is included using the NuGet package manager. Version 3.12.2.0 is used. A package reference will add this for you, but the package manager command is here for reference: </w:t>
+      </w:r>
+      <w:r>
+        <w:t xml:space="preserve">Install-Package </w:t>
+      </w:r>
+      <w:proofErr w:type="spellStart"/>
+      <w:r>
+        <w:t>Google.Protobuf</w:t>
+      </w:r>
+      <w:proofErr w:type="spellEnd"/>
+      <w:r>
+        <w:t xml:space="preserve"> -Version 3.12.0</w:t>
+      </w:r>
+      <w:r>
+        <w:t xml:space="preserve"> </w:t>
+      </w:r>
+    </w:p>
+    <w:p>
+      <w:pPr>
+        <w:pStyle w:val="Heading3"/>
+      </w:pPr>
+      <w:r>
+        <w:t>Files</w:t>
+      </w:r>
+    </w:p>
+    <w:p>
+      <w:pPr>
+        <w:pStyle w:val="Body"/>
+        <w:rPr>
+          <w:rFonts w:ascii="Consolas" w:hAnsi="Consolas" w:cs="Consolas"/>
+          <w:color w:val="000000"/>
+          <w:sz w:val="19"/>
+          <w:szCs w:val="19"/>
+          <w:lang w:eastAsia="en-GB"/>
+        </w:rPr>
+      </w:pPr>
+      <w:r>
+        <w:t xml:space="preserve">In the file </w:t>
+      </w:r>
+      <w:proofErr w:type="spellStart"/>
+      <w:r>
+        <w:t>Common.cs</w:t>
+      </w:r>
+      <w:proofErr w:type="spellEnd"/>
+      <w:r>
+        <w:t xml:space="preserve"> the base number for OPC IDs is defined as </w:t>
+      </w:r>
+      <w:r>
+        <w:rPr>
+          <w:rFonts w:ascii="Consolas" w:hAnsi="Consolas" w:cs="Consolas"/>
+          <w:color w:val="000000"/>
+          <w:sz w:val="19"/>
+          <w:szCs w:val="19"/>
+          <w:lang w:eastAsia="en-GB"/>
+        </w:rPr>
+        <w:t>0x0468D000.</w:t>
+      </w:r>
+      <w:r>
+        <w:t xml:space="preserve"> Keep this unchanged, </w:t>
+      </w:r>
+      <w:r>
+        <w:t xml:space="preserve">and if you add new fields please remain within the range of </w:t>
+      </w:r>
+      <w:r>
+        <w:rPr>
+          <w:rFonts w:ascii="Consolas" w:hAnsi="Consolas" w:cs="Consolas"/>
+          <w:color w:val="000000"/>
+          <w:sz w:val="19"/>
+          <w:szCs w:val="19"/>
+          <w:lang w:eastAsia="en-GB"/>
+        </w:rPr>
+        <w:t>0x0468D000 to 0x0468DFFF.</w:t>
+      </w:r>
+    </w:p>
+    <w:p>
+      <w:pPr>
+        <w:pStyle w:val="Body"/>
+      </w:pPr>
+      <w:r>
+        <w:t xml:space="preserve">The </w:t>
+      </w:r>
+      <w:r>
+        <w:t xml:space="preserve">file </w:t>
+      </w:r>
+      <w:proofErr w:type="spellStart"/>
+      <w:r>
+        <w:t>SparkplugB.cs</w:t>
+      </w:r>
+      <w:proofErr w:type="spellEnd"/>
+      <w:r>
+        <w:t xml:space="preserve"> contains the object definitions and will be of most interest. The file </w:t>
+      </w:r>
+      <w:proofErr w:type="spellStart"/>
+      <w:r>
+        <w:t>SparkplugBCSharp.cs</w:t>
+      </w:r>
+      <w:proofErr w:type="spellEnd"/>
+      <w:r>
+        <w:t xml:space="preserve"> is generated by the protocol buffer compiler and should not be changed.</w:t>
+      </w:r>
+    </w:p>
+    <w:p>
+      <w:pPr>
+        <w:pStyle w:val="Heading3"/>
+      </w:pPr>
+      <w:r>
+        <w:lastRenderedPageBreak/>
+        <w:t>Debugging</w:t>
+      </w:r>
+    </w:p>
+    <w:p>
+      <w:pPr>
+        <w:pStyle w:val="Body"/>
+      </w:pPr>
+      <w:r>
+        <w:t>If you wish to debug this module, set the external program and working directory as shown here:</w:t>
+      </w:r>
+    </w:p>
+    <w:p>
+      <w:pPr>
+        <w:pStyle w:val="Body"/>
+      </w:pPr>
+      <w:r>
+        <w:drawing>
+          <wp:inline distT="0" distB="0" distL="0" distR="0" wp14:anchorId="4F0C9640" wp14:editId="2BF3A98F">
+            <wp:extent cx="5960110" cy="2895600"/>
+            <wp:effectExtent l="0" t="0" r="2540" b="0"/>
+            <wp:docPr id="4" name="Picture 4"/>
+            <wp:cNvGraphicFramePr>
+              <a:graphicFrameLocks xmlns:a="http://schemas.openxmlformats.org/drawingml/2006/main" noChangeAspect="1"/>
+            </wp:cNvGraphicFramePr>
+            <a:graphic xmlns:a="http://schemas.openxmlformats.org/drawingml/2006/main">
+              <a:graphicData uri="http://schemas.openxmlformats.org/drawingml/2006/picture">
+                <pic:pic xmlns:pic="http://schemas.openxmlformats.org/drawingml/2006/picture">
+                  <pic:nvPicPr>
+                    <pic:cNvPr id="1" name=""/>
+                    <pic:cNvPicPr/>
+                  </pic:nvPicPr>
+                  <pic:blipFill>
+                    <a:blip r:embed="rId24"/>
+                    <a:stretch>
+                      <a:fillRect/>
+                    </a:stretch>
+                  </pic:blipFill>
+                  <pic:spPr>
+                    <a:xfrm>
+                      <a:off x="0" y="0"/>
+                      <a:ext cx="5960110" cy="2895600"/>
+                    </a:xfrm>
+                    <a:prstGeom prst="rect">
+                      <a:avLst/>
+                    </a:prstGeom>
+                  </pic:spPr>
+                </pic:pic>
+              </a:graphicData>
+            </a:graphic>
+          </wp:inline>
+        </w:drawing>
+      </w:r>
+    </w:p>
+    <w:p>
+      <w:pPr>
+        <w:pStyle w:val="Body"/>
+      </w:pPr>
+    </w:p>
+    <w:p>
+      <w:pPr>
+        <w:pStyle w:val="Body"/>
+      </w:pPr>
+    </w:p>
+    <w:p>
+      <w:pPr>
+        <w:pStyle w:val="Heading2"/>
+      </w:pPr>
+      <w:proofErr w:type="spellStart"/>
+      <w:r>
+        <w:t>DriverSparkplug</w:t>
+      </w:r>
+      <w:proofErr w:type="spellEnd"/>
+      <w:r>
+        <w:t xml:space="preserve"> B</w:t>
+      </w:r>
+    </w:p>
+    <w:p>
+      <w:pPr>
+        <w:pStyle w:val="Body"/>
+      </w:pPr>
+      <w:r>
+        <w:t>This is the .exe file which runs independently of the database and contains the functionality necessary to interact with the broker and to interpret Sparkplug B messages.</w:t>
+      </w:r>
+    </w:p>
+    <w:p>
+      <w:pPr>
+        <w:pStyle w:val="Heading3"/>
+      </w:pPr>
+      <w:r>
+        <w:t>References</w:t>
+      </w:r>
+    </w:p>
+    <w:p>
+      <w:pPr>
+        <w:pStyle w:val="Body"/>
+      </w:pPr>
+      <w:r>
+        <w:drawing>
+          <wp:inline distT="0" distB="0" distL="0" distR="0" wp14:anchorId="7876AFA8" wp14:editId="7C3DCAB8">
+            <wp:extent cx="2850127" cy="2979678"/>
+            <wp:effectExtent l="0" t="0" r="7620" b="0"/>
+            <wp:docPr id="6" name="Picture 6"/>
+            <wp:cNvGraphicFramePr>
+              <a:graphicFrameLocks xmlns:a="http://schemas.openxmlformats.org/drawingml/2006/main" noChangeAspect="1"/>
+            </wp:cNvGraphicFramePr>
+            <a:graphic xmlns:a="http://schemas.openxmlformats.org/drawingml/2006/main">
+              <a:graphicData uri="http://schemas.openxmlformats.org/drawingml/2006/picture">
+                <pic:pic xmlns:pic="http://schemas.openxmlformats.org/drawingml/2006/picture">
+                  <pic:nvPicPr>
+                    <pic:cNvPr id="1" name=""/>
+                    <pic:cNvPicPr/>
+                  </pic:nvPicPr>
+                  <pic:blipFill>
+                    <a:blip r:embed="rId25"/>
+                    <a:stretch>
+                      <a:fillRect/>
+                    </a:stretch>
+                  </pic:blipFill>
+                  <pic:spPr>
+                    <a:xfrm>
+                      <a:off x="0" y="0"/>
+                      <a:ext cx="2850127" cy="2979678"/>
+                    </a:xfrm>
+                    <a:prstGeom prst="rect">
+                      <a:avLst/>
+                    </a:prstGeom>
+                  </pic:spPr>
+                </pic:pic>
+              </a:graphicData>
+            </a:graphic>
+          </wp:inline>
+        </w:drawing>
+      </w:r>
+    </w:p>
+    <w:p>
+      <w:pPr>
+        <w:pStyle w:val="Heading4"/>
+      </w:pPr>
+      <w:r>
+        <w:t>DDK and Client</w:t>
+      </w:r>
+    </w:p>
+    <w:p>
+      <w:pPr>
+        <w:pStyle w:val="Body"/>
+      </w:pPr>
+      <w:r>
+        <w:t xml:space="preserve">The module refers to the Geo SCADA </w:t>
+      </w:r>
+      <w:proofErr w:type="spellStart"/>
+      <w:r>
+        <w:t>dll</w:t>
+      </w:r>
+      <w:proofErr w:type="spellEnd"/>
+      <w:r>
+        <w:t xml:space="preserve"> 'ControlMicrosystems.ClearSCADA.DDK.dll', AND the </w:t>
+      </w:r>
+      <w:proofErr w:type="spellStart"/>
+      <w:r>
+        <w:t>dll</w:t>
+      </w:r>
+      <w:proofErr w:type="spellEnd"/>
+      <w:r>
+        <w:t xml:space="preserve"> '</w:t>
+      </w:r>
+      <w:proofErr w:type="spellStart"/>
+      <w:r>
+        <w:t>ClearSCADA.Client</w:t>
+      </w:r>
+      <w:proofErr w:type="spellEnd"/>
+      <w:r>
+        <w:t xml:space="preserve">'. You should find these references in the project, remove them and then reinstate them from the location used on your build computer. </w:t>
+      </w:r>
+    </w:p>
+    <w:p>
+      <w:pPr>
+        <w:pStyle w:val="Body"/>
+      </w:pPr>
+      <w:r>
+        <w:lastRenderedPageBreak/>
+        <w:t>If you are developing on a computer which has Geo SCADA installed, find them in c:\Program Files\Schneider Electric\ClearSCADA</w:t>
+      </w:r>
+    </w:p>
+    <w:p>
+      <w:pPr>
+        <w:pStyle w:val="Body"/>
+      </w:pPr>
+      <w:r>
+        <w:t>Alternatively, you can copy these .</w:t>
+      </w:r>
+      <w:proofErr w:type="spellStart"/>
+      <w:r>
+        <w:t>dll</w:t>
+      </w:r>
+      <w:proofErr w:type="spellEnd"/>
+      <w:r>
+        <w:t xml:space="preserve"> to your own location from a Geo SCADA installation. In this case you may set up multiple builds for different Geo SCADA versions if you wish. Note that you need the major version number of these .</w:t>
+      </w:r>
+      <w:proofErr w:type="spellStart"/>
+      <w:r>
+        <w:t>dll</w:t>
+      </w:r>
+      <w:proofErr w:type="spellEnd"/>
+      <w:r>
+        <w:t xml:space="preserve"> (e.g. 81) to match the major version of the Geo SCADA target.</w:t>
+      </w:r>
+    </w:p>
+    <w:p>
+      <w:pPr>
+        <w:pStyle w:val="Body"/>
+      </w:pPr>
+      <w:r>
+        <w:t xml:space="preserve">It is not usual for a driver to use the Client </w:t>
+      </w:r>
+      <w:proofErr w:type="spellStart"/>
+      <w:r>
+        <w:t>dll</w:t>
+      </w:r>
+      <w:proofErr w:type="spellEnd"/>
+      <w:r>
+        <w:t>. In this case it allows database configuration as described later.</w:t>
+      </w:r>
+    </w:p>
+    <w:p>
+      <w:pPr>
+        <w:pStyle w:val="Heading4"/>
+      </w:pPr>
+      <w:r>
+        <w:t>Sparkplug B</w:t>
+      </w:r>
+    </w:p>
+    <w:p>
+      <w:pPr>
+        <w:pStyle w:val="Body"/>
+      </w:pPr>
+      <w:r>
+        <w:t xml:space="preserve">This module requires a reference to the </w:t>
+      </w:r>
+      <w:proofErr w:type="spellStart"/>
+      <w:r>
+        <w:t>dll</w:t>
+      </w:r>
+      <w:proofErr w:type="spellEnd"/>
+      <w:r>
+        <w:t xml:space="preserve"> built above. You will therefore fist build the </w:t>
+      </w:r>
+      <w:proofErr w:type="spellStart"/>
+      <w:r>
+        <w:t>SparkplugB</w:t>
+      </w:r>
+      <w:proofErr w:type="spellEnd"/>
+      <w:r>
+        <w:t xml:space="preserve"> project, then remove and re-add the reference to the .</w:t>
+      </w:r>
+      <w:proofErr w:type="spellStart"/>
+      <w:r>
+        <w:t>dll</w:t>
+      </w:r>
+      <w:proofErr w:type="spellEnd"/>
+      <w:r>
+        <w:t xml:space="preserve"> just built (default &lt;path&gt;</w:t>
+      </w:r>
+      <w:r>
+        <w:t>\Driver-SparkplugB\SparkplugB\bin\x64\Debug</w:t>
+      </w:r>
+      <w:r>
+        <w:t>\SparkplugB.dll</w:t>
+      </w:r>
+      <w:r>
+        <w:t>).</w:t>
+      </w:r>
+    </w:p>
+    <w:p>
+      <w:pPr>
+        <w:pStyle w:val="Heading4"/>
+      </w:pPr>
+      <w:proofErr w:type="spellStart"/>
+      <w:r>
+        <w:t>Protobuf</w:t>
+      </w:r>
+      <w:proofErr w:type="spellEnd"/>
+    </w:p>
+    <w:p>
+      <w:pPr>
+        <w:pStyle w:val="Body"/>
+      </w:pPr>
+      <w:r>
+        <w:t xml:space="preserve">The Google </w:t>
+      </w:r>
+      <w:proofErr w:type="spellStart"/>
+      <w:r>
+        <w:t>Protobuf</w:t>
+      </w:r>
+      <w:proofErr w:type="spellEnd"/>
+      <w:r>
+        <w:t xml:space="preserve"> reference is included using the NuGet package manager. </w:t>
+      </w:r>
+      <w:r>
+        <w:t xml:space="preserve">Version 3.12.2.0 is used. </w:t>
+      </w:r>
+      <w:r>
+        <w:t xml:space="preserve">A package reference will add this for you, but the package manager command is here for reference: </w:t>
+      </w:r>
+      <w:r>
+        <w:t xml:space="preserve">Install-Package </w:t>
+      </w:r>
+      <w:proofErr w:type="spellStart"/>
+      <w:r>
+        <w:t>Google.Protobuf</w:t>
+      </w:r>
+      <w:proofErr w:type="spellEnd"/>
+      <w:r>
+        <w:t xml:space="preserve"> -Version 3.12.0</w:t>
+      </w:r>
+    </w:p>
+    <w:p>
+      <w:pPr>
+        <w:pStyle w:val="Heading4"/>
+      </w:pPr>
+      <w:r>
+        <w:t>M2Mqtt.Net</w:t>
+      </w:r>
+    </w:p>
+    <w:p>
+      <w:pPr>
+        <w:pStyle w:val="Body"/>
+      </w:pPr>
+      <w:r>
+        <w:t xml:space="preserve">The M2Mqtt.Net reference is included </w:t>
+      </w:r>
+      <w:r>
+        <w:t xml:space="preserve">using the NuGet package manager. Version </w:t>
+      </w:r>
+      <w:r>
+        <w:t>4.3.</w:t>
+      </w:r>
+      <w:r>
+        <w:t>0 is used. A package reference will add this for you, but the package manager command is here for reference:</w:t>
+      </w:r>
+      <w:r>
+        <w:t xml:space="preserve"> </w:t>
+      </w:r>
+      <w:r>
+        <w:t>Install-Package M2Mqtt -Version 4.3.0</w:t>
+      </w:r>
+    </w:p>
+    <w:p>
+      <w:pPr>
+        <w:pStyle w:val="Heading3"/>
+      </w:pPr>
+      <w:r>
+        <w:t>Post-Build Operations</w:t>
+      </w:r>
+    </w:p>
+    <w:p>
+      <w:pPr>
+        <w:pStyle w:val="Body"/>
+      </w:pPr>
+      <w:r>
+        <w:t>The driver build properties includes a copy operation at the end of build. It will copy the .exe and .</w:t>
+      </w:r>
+      <w:proofErr w:type="spellStart"/>
+      <w:r>
+        <w:t>dll</w:t>
+      </w:r>
+      <w:proofErr w:type="spellEnd"/>
+      <w:r>
+        <w:t xml:space="preserve"> files to the target folder. You will need to change these to: </w:t>
+      </w:r>
+      <w:r>
+        <w:t>c:\Program Files\Schneider Electric\ClearSCADA</w:t>
+      </w:r>
+    </w:p>
+    <w:p>
+      <w:pPr>
+        <w:pStyle w:val="Body"/>
+      </w:pPr>
+      <w:r>
+        <w:t>i.e.</w:t>
+      </w:r>
+    </w:p>
+    <w:p>
+      <w:pPr>
+        <w:pStyle w:val="Body"/>
+        <w:rPr>
+          <w:rFonts w:ascii="Consolas" w:hAnsi="Consolas"/>
+          <w:sz w:val="20"/>
+          <w:szCs w:val="20"/>
+        </w:rPr>
+      </w:pPr>
+      <w:r>
+        <w:rPr>
+          <w:rFonts w:ascii="Consolas" w:hAnsi="Consolas"/>
+          <w:sz w:val="20"/>
+          <w:szCs w:val="20"/>
+        </w:rPr>
+        <w:t>copy $(</w:t>
+      </w:r>
+      <w:proofErr w:type="spellStart"/>
+      <w:r>
+        <w:rPr>
+          <w:rFonts w:ascii="Consolas" w:hAnsi="Consolas"/>
+          <w:sz w:val="20"/>
+          <w:szCs w:val="20"/>
+        </w:rPr>
+        <w:t>TargetDir</w:t>
+      </w:r>
+      <w:proofErr w:type="spellEnd"/>
+      <w:r>
+        <w:rPr>
+          <w:rFonts w:ascii="Consolas" w:hAnsi="Consolas"/>
+          <w:sz w:val="20"/>
+          <w:szCs w:val="20"/>
+        </w:rPr>
+        <w:t>)\SparkplugB.dll c:\Program Files\Schneider Electric\ClearSCADA\</w:t>
+      </w:r>
+    </w:p>
+    <w:p>
+      <w:pPr>
+        <w:pStyle w:val="Body"/>
+        <w:rPr>
+          <w:rFonts w:ascii="Consolas" w:hAnsi="Consolas"/>
+          <w:sz w:val="20"/>
+          <w:szCs w:val="20"/>
+        </w:rPr>
+      </w:pPr>
+      <w:r>
+        <w:rPr>
+          <w:rFonts w:ascii="Consolas" w:hAnsi="Consolas"/>
+          <w:sz w:val="20"/>
+          <w:szCs w:val="20"/>
+        </w:rPr>
+        <w:t>copy $(</w:t>
+      </w:r>
+      <w:proofErr w:type="spellStart"/>
+      <w:r>
+        <w:rPr>
+          <w:rFonts w:ascii="Consolas" w:hAnsi="Consolas"/>
+          <w:sz w:val="20"/>
+          <w:szCs w:val="20"/>
+        </w:rPr>
+        <w:t>TargetDir</w:t>
+      </w:r>
+      <w:proofErr w:type="spellEnd"/>
+      <w:r>
+        <w:rPr>
+          <w:rFonts w:ascii="Consolas" w:hAnsi="Consolas"/>
+          <w:sz w:val="20"/>
+          <w:szCs w:val="20"/>
+        </w:rPr>
+        <w:t>)\SparkplugB.PDB c:\Program Files\Schneider Electric\ClearSCADA\</w:t>
+      </w:r>
+    </w:p>
+    <w:p>
+      <w:pPr>
+        <w:pStyle w:val="Body"/>
+        <w:rPr>
+          <w:rFonts w:ascii="Consolas" w:hAnsi="Consolas"/>
+          <w:sz w:val="20"/>
+          <w:szCs w:val="20"/>
+        </w:rPr>
+      </w:pPr>
+      <w:r>
+        <w:rPr>
+          <w:rFonts w:ascii="Consolas" w:hAnsi="Consolas"/>
+          <w:sz w:val="20"/>
+          <w:szCs w:val="20"/>
+        </w:rPr>
+        <w:t>copy $(</w:t>
+      </w:r>
+      <w:proofErr w:type="spellStart"/>
+      <w:r>
+        <w:rPr>
+          <w:rFonts w:ascii="Consolas" w:hAnsi="Consolas"/>
+          <w:sz w:val="20"/>
+          <w:szCs w:val="20"/>
+        </w:rPr>
+        <w:t>TargetDir</w:t>
+      </w:r>
+      <w:proofErr w:type="spellEnd"/>
+      <w:r>
+        <w:rPr>
+          <w:rFonts w:ascii="Consolas" w:hAnsi="Consolas"/>
+          <w:sz w:val="20"/>
+          <w:szCs w:val="20"/>
+        </w:rPr>
+        <w:t>)\M2Mqtt.Net.dll c:\Program Files\Schneider Electric\ClearSCADA\</w:t>
+      </w:r>
+    </w:p>
+    <w:p>
+      <w:pPr>
+        <w:pStyle w:val="Body"/>
+        <w:rPr>
+          <w:rFonts w:ascii="Consolas" w:hAnsi="Consolas"/>
+          <w:sz w:val="20"/>
+          <w:szCs w:val="20"/>
+        </w:rPr>
+      </w:pPr>
+      <w:r>
+        <w:rPr>
+          <w:rFonts w:ascii="Consolas" w:hAnsi="Consolas"/>
+          <w:sz w:val="20"/>
+          <w:szCs w:val="20"/>
+        </w:rPr>
+        <w:t>copy $(</w:t>
+      </w:r>
+      <w:proofErr w:type="spellStart"/>
+      <w:r>
+        <w:rPr>
+          <w:rFonts w:ascii="Consolas" w:hAnsi="Consolas"/>
+          <w:sz w:val="20"/>
+          <w:szCs w:val="20"/>
+        </w:rPr>
+        <w:t>TargetDir</w:t>
+      </w:r>
+      <w:proofErr w:type="spellEnd"/>
+      <w:r>
+        <w:rPr>
+          <w:rFonts w:ascii="Consolas" w:hAnsi="Consolas"/>
+          <w:sz w:val="20"/>
+          <w:szCs w:val="20"/>
+        </w:rPr>
+        <w:t>)\Google.Protobuf.dll c:\Program Files\Schneider Electric\ClearSCADA</w:t>
+      </w:r>
+    </w:p>
+    <w:p>
+      <w:pPr>
+        <w:pStyle w:val="Body"/>
+        <w:rPr>
+          <w:rFonts w:ascii="Consolas" w:hAnsi="Consolas"/>
+          <w:sz w:val="20"/>
+          <w:szCs w:val="20"/>
+        </w:rPr>
+      </w:pPr>
+      <w:r>
+        <w:rPr>
+          <w:rFonts w:ascii="Consolas" w:hAnsi="Consolas"/>
+          <w:sz w:val="20"/>
+          <w:szCs w:val="20"/>
+        </w:rPr>
+        <w:t>copy $(</w:t>
+      </w:r>
+      <w:proofErr w:type="spellStart"/>
+      <w:r>
+        <w:rPr>
+          <w:rFonts w:ascii="Consolas" w:hAnsi="Consolas"/>
+          <w:sz w:val="20"/>
+          <w:szCs w:val="20"/>
+        </w:rPr>
+        <w:t>TargetDir</w:t>
+      </w:r>
+      <w:proofErr w:type="spellEnd"/>
+      <w:r>
+        <w:rPr>
+          <w:rFonts w:ascii="Consolas" w:hAnsi="Consolas"/>
+          <w:sz w:val="20"/>
+          <w:szCs w:val="20"/>
+        </w:rPr>
+        <w:t>)\DriverSparkplugB.PDB c:\Program Files\Schneider Electric\ClearSCADA\</w:t>
+      </w:r>
+      <w:bookmarkStart w:id="11" w:name="_GoBack"/>
+      <w:bookmarkEnd w:id="11"/>
+    </w:p>
+    <w:p>
+      <w:pPr>
+        <w:pStyle w:val="Body"/>
+      </w:pPr>
+    </w:p>
+    <w:p>
+      <w:pPr>
+        <w:pStyle w:val="Body"/>
+      </w:pPr>
+    </w:p>
+    <w:p>
+      <w:pPr>
+        <w:pStyle w:val="Heading2"/>
+      </w:pPr>
+      <w:proofErr w:type="spellStart"/>
+      <w:r>
+        <w:t>DriverNotifyInstaller</w:t>
+      </w:r>
+      <w:proofErr w:type="spellEnd"/>
+    </w:p>
+    <w:p>
+      <w:pPr>
+        <w:pStyle w:val="Body"/>
+      </w:pPr>
+      <w:r>
+        <w:t>This project is a basic WIX installer for the driver. It produces a .</w:t>
+      </w:r>
+      <w:proofErr w:type="spellStart"/>
+      <w:r>
+        <w:t>msi</w:t>
+      </w:r>
+      <w:proofErr w:type="spellEnd"/>
+      <w:r>
+        <w:t xml:space="preserve"> file for execution on a target computer. There is no upgrade capability – just remove and reinstall. Version numbers, as for the projects, are fixed and could be changed by you.</w:t>
+      </w:r>
+    </w:p>
+    <w:p>
+      <w:pPr>
+        <w:pStyle w:val="Body"/>
+      </w:pPr>
+      <w:r>
+        <w:t>The installer places the driver .exe and .</w:t>
+      </w:r>
+      <w:proofErr w:type="spellStart"/>
+      <w:r>
+        <w:t>dll</w:t>
+      </w:r>
+      <w:proofErr w:type="spellEnd"/>
+      <w:r>
+        <w:t xml:space="preserve"> into the correct location and inserts the registry entries required for the driver to run.</w:t>
+      </w:r>
+    </w:p>
+    <w:p>
+      <w:pPr>
+        <w:pStyle w:val="Body"/>
+      </w:pPr>
+      <w:r>
+        <w:t>The installer, like the driver, is unsigned.</w:t>
+      </w:r>
+    </w:p>
+    <w:p>
+      <w:pPr>
+        <w:pStyle w:val="Body"/>
+      </w:pPr>
+    </w:p>
+    <w:p>
+      <w:pPr>
+        <w:pStyle w:val="Heading1"/>
+        <w:numPr>
+          <w:ilvl w:val="0"/>
+          <w:numId w:val="11"/>
+        </w:numPr>
+        <w:tabs>
+          <w:tab w:val="clear" w:pos="432"/>
+          <w:tab w:val="left" w:pos="720"/>
+        </w:tabs>
+        <w:spacing w:before="60" w:after="120" w:line="240" w:lineRule="auto"/>
+        <w:ind w:left="720" w:hanging="720"/>
+        <w:jc w:val="left"/>
+      </w:pPr>
       <w:r>
         <w:lastRenderedPageBreak/>
         <w:t>Using the Driver</w:t>
       </w:r>
-      <w:bookmarkEnd w:id="11"/>
+      <w:bookmarkEnd w:id="10"/>
     </w:p>
     <w:p>
       <w:pPr>
@@ -3131,10 +4257,7 @@
         <w:t>Open a command prompt with administrative permissions and set the current directory to the ClearSCADA directory</w:t>
       </w:r>
       <w:r>
-        <w:t xml:space="preserve"> (usually c:\</w:t>
-      </w:r>
-      <w:r>
-        <w:t>Program Files\Schneider Electric\</w:t>
+        <w:t xml:space="preserve"> (usually c:\Program Files\Schneider Electric\</w:t>
       </w:r>
       <w:proofErr w:type="gramStart"/>
       <w:r>
@@ -3207,23 +4330,7 @@
           <w:sz w:val="18"/>
           <w:szCs w:val="18"/>
         </w:rPr>
-        <w:t xml:space="preserve">%\Microsoft.NET\Framework64\v4.0.30319\InstallUtil.exe </w:t>
-      </w:r>
-      <w:r>
-        <w:rPr>
-          <w:rFonts w:ascii="Courier New" w:hAnsi="Courier New" w:cs="Courier New"/>
-          <w:sz w:val="18"/>
-          <w:szCs w:val="18"/>
-        </w:rPr>
-        <w:t>SparkplugB</w:t>
-      </w:r>
-      <w:r>
-        <w:rPr>
-          <w:rFonts w:ascii="Courier New" w:hAnsi="Courier New" w:cs="Courier New"/>
-          <w:sz w:val="18"/>
-          <w:szCs w:val="18"/>
-        </w:rPr>
-        <w:t>.dll</w:t>
+        <w:t>%\Microsoft.NET\Framework64\v4.0.30319\InstallUtil.exe SparkplugB.dll</w:t>
       </w:r>
     </w:p>
     <w:p>
@@ -3276,7 +4383,7 @@
                     <pic:cNvPicPr/>
                   </pic:nvPicPr>
                   <pic:blipFill>
-                    <a:blip r:embed="rId23"/>
+                    <a:blip r:embed="rId26"/>
                     <a:stretch>
                       <a:fillRect/>
                     </a:stretch>
@@ -3405,7 +4512,7 @@
                     <pic:cNvPicPr/>
                   </pic:nvPicPr>
                   <pic:blipFill>
-                    <a:blip r:embed="rId24"/>
+                    <a:blip r:embed="rId27"/>
                     <a:stretch>
                       <a:fillRect/>
                     </a:stretch>
@@ -3690,7 +4797,7 @@
       <w:pPr>
         <w:pStyle w:val="Body"/>
       </w:pPr>
-      <w:hyperlink r:id="rId25" w:history="1">
+      <w:hyperlink r:id="rId28" w:history="1">
         <w:r>
           <w:rPr>
             <w:rStyle w:val="Hyperlink"/>
@@ -3730,7 +4837,7 @@
       <w:pPr>
         <w:pStyle w:val="Body"/>
       </w:pPr>
-      <w:hyperlink r:id="rId26" w:history="1">
+      <w:hyperlink r:id="rId29" w:history="1">
         <w:r>
           <w:rPr>
             <w:rStyle w:val="Hyperlink"/>
@@ -4305,7 +5412,7 @@
       <w:pPr>
         <w:pStyle w:val="Body"/>
       </w:pPr>
-      <w:hyperlink r:id="rId27" w:history="1">
+      <w:hyperlink r:id="rId30" w:history="1">
         <w:r>
           <w:rPr>
             <w:rStyle w:val="Hyperlink"/>
@@ -4342,7 +5449,7 @@
       <w:r>
         <w:t xml:space="preserve">An alternative to Python is to use Node-Red. This is a web-based graphical environment for designing and testing data flows. See </w:t>
       </w:r>
-      <w:hyperlink r:id="rId28" w:history="1">
+      <w:hyperlink r:id="rId31" w:history="1">
         <w:r>
           <w:rPr>
             <w:rStyle w:val="Hyperlink"/>
@@ -4421,7 +5528,7 @@
                     <pic:cNvPicPr/>
                   </pic:nvPicPr>
                   <pic:blipFill>
-                    <a:blip r:embed="rId29"/>
+                    <a:blip r:embed="rId32"/>
                     <a:stretch>
                       <a:fillRect/>
                     </a:stretch>
@@ -4482,7 +5589,7 @@
                     <pic:cNvPicPr/>
                   </pic:nvPicPr>
                   <pic:blipFill>
-                    <a:blip r:embed="rId30"/>
+                    <a:blip r:embed="rId33"/>
                     <a:stretch>
                       <a:fillRect/>
                     </a:stretch>
@@ -8274,7 +9381,7 @@
                     <pic:cNvPicPr/>
                   </pic:nvPicPr>
                   <pic:blipFill>
-                    <a:blip r:embed="rId31"/>
+                    <a:blip r:embed="rId34"/>
                     <a:stretch>
                       <a:fillRect/>
                     </a:stretch>
@@ -8368,7 +9475,7 @@
                     <pic:cNvPicPr/>
                   </pic:nvPicPr>
                   <pic:blipFill>
-                    <a:blip r:embed="rId32"/>
+                    <a:blip r:embed="rId35"/>
                     <a:stretch>
                       <a:fillRect/>
                     </a:stretch>
@@ -8430,7 +9537,7 @@
                     <pic:cNvPicPr/>
                   </pic:nvPicPr>
                   <pic:blipFill rotWithShape="1">
-                    <a:blip r:embed="rId33"/>
+                    <a:blip r:embed="rId36"/>
                     <a:srcRect b="67734"/>
                     <a:stretch/>
                   </pic:blipFill>
@@ -8565,7 +9672,7 @@
                     <pic:cNvPicPr/>
                   </pic:nvPicPr>
                   <pic:blipFill rotWithShape="1">
-                    <a:blip r:embed="rId33"/>
+                    <a:blip r:embed="rId36"/>
                     <a:srcRect t="65859"/>
                     <a:stretch/>
                   </pic:blipFill>
@@ -8776,7 +9883,7 @@
                     <pic:cNvPicPr/>
                   </pic:nvPicPr>
                   <pic:blipFill>
-                    <a:blip r:embed="rId34"/>
+                    <a:blip r:embed="rId37"/>
                     <a:stretch>
                       <a:fillRect/>
                     </a:stretch>
@@ -8847,7 +9954,7 @@
                     <pic:cNvPicPr/>
                   </pic:nvPicPr>
                   <pic:blipFill>
-                    <a:blip r:embed="rId35"/>
+                    <a:blip r:embed="rId38"/>
                     <a:stretch>
                       <a:fillRect/>
                     </a:stretch>
@@ -8940,7 +10047,7 @@
                     <pic:cNvPicPr/>
                   </pic:nvPicPr>
                   <pic:blipFill>
-                    <a:blip r:embed="rId36"/>
+                    <a:blip r:embed="rId39"/>
                     <a:stretch>
                       <a:fillRect/>
                     </a:stretch>
@@ -9042,7 +10149,7 @@
                     <pic:cNvPicPr/>
                   </pic:nvPicPr>
                   <pic:blipFill>
-                    <a:blip r:embed="rId37"/>
+                    <a:blip r:embed="rId40"/>
                     <a:stretch>
                       <a:fillRect/>
                     </a:stretch>
@@ -9156,7 +10263,7 @@
                     <pic:cNvPicPr/>
                   </pic:nvPicPr>
                   <pic:blipFill>
-                    <a:blip r:embed="rId38"/>
+                    <a:blip r:embed="rId41"/>
                     <a:stretch>
                       <a:fillRect/>
                     </a:stretch>
@@ -9298,7 +10405,7 @@
                     <pic:cNvPicPr/>
                   </pic:nvPicPr>
                   <pic:blipFill>
-                    <a:blip r:embed="rId39"/>
+                    <a:blip r:embed="rId42"/>
                     <a:stretch>
                       <a:fillRect/>
                     </a:stretch>
@@ -9542,7 +10649,7 @@
                     <pic:cNvPicPr/>
                   </pic:nvPicPr>
                   <pic:blipFill>
-                    <a:blip r:embed="rId40"/>
+                    <a:blip r:embed="rId43"/>
                     <a:stretch>
                       <a:fillRect/>
                     </a:stretch>
@@ -9672,7 +10779,7 @@
                     <pic:cNvPicPr/>
                   </pic:nvPicPr>
                   <pic:blipFill>
-                    <a:blip r:embed="rId41"/>
+                    <a:blip r:embed="rId44"/>
                     <a:stretch>
                       <a:fillRect/>
                     </a:stretch>
@@ -9803,7 +10910,7 @@
                     <pic:cNvPicPr/>
                   </pic:nvPicPr>
                   <pic:blipFill>
-                    <a:blip r:embed="rId42"/>
+                    <a:blip r:embed="rId45"/>
                     <a:stretch>
                       <a:fillRect/>
                     </a:stretch>
@@ -9861,7 +10968,7 @@
                     <pic:cNvPicPr/>
                   </pic:nvPicPr>
                   <pic:blipFill>
-                    <a:blip r:embed="rId43"/>
+                    <a:blip r:embed="rId46"/>
                     <a:stretch>
                       <a:fillRect/>
                     </a:stretch>
@@ -9928,7 +11035,7 @@
                     <pic:cNvPicPr/>
                   </pic:nvPicPr>
                   <pic:blipFill rotWithShape="1">
-                    <a:blip r:embed="rId24"/>
+                    <a:blip r:embed="rId27"/>
                     <a:srcRect r="48310" b="86237"/>
                     <a:stretch/>
                   </pic:blipFill>
@@ -9983,7 +11090,7 @@
                     <pic:cNvPicPr/>
                   </pic:nvPicPr>
                   <pic:blipFill rotWithShape="1">
-                    <a:blip r:embed="rId24"/>
+                    <a:blip r:embed="rId27"/>
                     <a:srcRect t="87044" r="48375"/>
                     <a:stretch/>
                   </pic:blipFill>
@@ -10086,7 +11193,7 @@
                     <pic:cNvPicPr/>
                   </pic:nvPicPr>
                   <pic:blipFill>
-                    <a:blip r:embed="rId44"/>
+                    <a:blip r:embed="rId47"/>
                     <a:stretch>
                       <a:fillRect/>
                     </a:stretch>
@@ -11015,7 +12122,7 @@
                     <pic:cNvPicPr/>
                   </pic:nvPicPr>
                   <pic:blipFill>
-                    <a:blip r:embed="rId45"/>
+                    <a:blip r:embed="rId48"/>
                     <a:stretch>
                       <a:fillRect/>
                     </a:stretch>
@@ -11069,7 +12176,7 @@
                     <pic:cNvPicPr/>
                   </pic:nvPicPr>
                   <pic:blipFill>
-                    <a:blip r:embed="rId46"/>
+                    <a:blip r:embed="rId49"/>
                     <a:stretch>
                       <a:fillRect/>
                     </a:stretch>
@@ -11222,7 +12329,7 @@
       </w:pPr>
     </w:p>
     <w:sectPr>
-      <w:headerReference w:type="default" r:id="rId47"/>
+      <w:headerReference w:type="default" r:id="rId50"/>
       <w:pgSz w:w="11906" w:h="16838" w:code="9"/>
       <w:pgMar w:top="1152" w:right="1080" w:bottom="806" w:left="1440" w:header="576" w:footer="288" w:gutter="0"/>
       <w:pgNumType w:start="1" w:chapStyle="1"/>
@@ -11535,7 +12642,7 @@
       <w:rPr>
         <w:noProof/>
       </w:rPr>
-      <w:t>The Code</w:t>
+      <w:t>Using the Driver</w:t>
     </w:r>
     <w:r>
       <w:rPr>
@@ -17075,7 +18182,7 @@
 </file>
 
 <file path=customXml/itemProps1.xml><?xml version="1.0" encoding="utf-8"?>
-<ds:datastoreItem xmlns:ds="http://schemas.openxmlformats.org/officeDocument/2006/customXml" ds:itemID="{58D19168-767E-4CB4-9E62-AF26CD9CE966}">
+<ds:datastoreItem xmlns:ds="http://schemas.openxmlformats.org/officeDocument/2006/customXml" ds:itemID="{898A5EEE-2AC2-447D-8C30-AA0A6319BD2D}">
   <ds:schemaRefs>
     <ds:schemaRef ds:uri="http://schemas.openxmlformats.org/officeDocument/2006/bibliography"/>
   </ds:schemaRefs>

</xml_diff>

<commit_message>
Update Sparkplug B Sample DDK Driver.docx
</commit_message>
<xml_diff>
--- a/Sparkplug B Sample DDK Driver.docx
+++ b/Sparkplug B Sample DDK Driver.docx
@@ -992,7 +992,7 @@
         <w:fldChar w:fldCharType="begin"/>
       </w:r>
       <w:r>
-        <w:instrText xml:space="preserve"> PAGEREF _Toc46235580 \h </w:instrText>
+        <w:instrText xml:space="preserve"> PAGEREF _Toc47959324 \h </w:instrText>
       </w:r>
       <w:r>
         <w:fldChar w:fldCharType="separate"/>
@@ -1039,7 +1039,7 @@
         <w:fldChar w:fldCharType="begin"/>
       </w:r>
       <w:r>
-        <w:instrText xml:space="preserve"> PAGEREF _Toc46235581 \h </w:instrText>
+        <w:instrText xml:space="preserve"> PAGEREF _Toc47959325 \h </w:instrText>
       </w:r>
       <w:r>
         <w:fldChar w:fldCharType="separate"/>
@@ -1086,7 +1086,7 @@
         <w:fldChar w:fldCharType="begin"/>
       </w:r>
       <w:r>
-        <w:instrText xml:space="preserve"> PAGEREF _Toc46235582 \h </w:instrText>
+        <w:instrText xml:space="preserve"> PAGEREF _Toc47959326 \h </w:instrText>
       </w:r>
       <w:r>
         <w:fldChar w:fldCharType="separate"/>
@@ -1133,13 +1133,13 @@
         <w:fldChar w:fldCharType="begin"/>
       </w:r>
       <w:r>
-        <w:instrText xml:space="preserve"> PAGEREF _Toc46235583 \h </w:instrText>
+        <w:instrText xml:space="preserve"> PAGEREF _Toc47959327 \h </w:instrText>
       </w:r>
       <w:r>
         <w:fldChar w:fldCharType="separate"/>
       </w:r>
       <w:r>
-        <w:t>1</w:t>
+        <w:t>2</w:t>
       </w:r>
       <w:r>
         <w:fldChar w:fldCharType="end"/>
@@ -1180,13 +1180,13 @@
         <w:fldChar w:fldCharType="begin"/>
       </w:r>
       <w:r>
-        <w:instrText xml:space="preserve"> PAGEREF _Toc46235584 \h </w:instrText>
+        <w:instrText xml:space="preserve"> PAGEREF _Toc47959328 \h </w:instrText>
       </w:r>
       <w:r>
         <w:fldChar w:fldCharType="separate"/>
       </w:r>
       <w:r>
-        <w:t>1</w:t>
+        <w:t>2</w:t>
       </w:r>
       <w:r>
         <w:fldChar w:fldCharType="end"/>
@@ -1227,7 +1227,7 @@
         <w:fldChar w:fldCharType="begin"/>
       </w:r>
       <w:r>
-        <w:instrText xml:space="preserve"> PAGEREF _Toc46235585 \h </w:instrText>
+        <w:instrText xml:space="preserve"> PAGEREF _Toc47959329 \h </w:instrText>
       </w:r>
       <w:r>
         <w:fldChar w:fldCharType="separate"/>
@@ -1264,7 +1264,7 @@
         <w:tab/>
       </w:r>
       <w:r>
-        <w:t>Using the Driver</w:t>
+        <w:t>Building the Driver</w:t>
       </w:r>
       <w:r>
         <w:tab/>
@@ -1273,13 +1273,13 @@
         <w:fldChar w:fldCharType="begin"/>
       </w:r>
       <w:r>
-        <w:instrText xml:space="preserve"> PAGEREF _Toc46235586 \h </w:instrText>
+        <w:instrText xml:space="preserve"> PAGEREF _Toc47959330 \h </w:instrText>
       </w:r>
       <w:r>
         <w:fldChar w:fldCharType="separate"/>
       </w:r>
       <w:r>
-        <w:t>3</w:t>
+        <w:t>4</w:t>
       </w:r>
       <w:r>
         <w:fldChar w:fldCharType="end"/>
@@ -1311,7 +1311,7 @@
         <w:tab/>
       </w:r>
       <w:r>
-        <w:t>Installation</w:t>
+        <w:t>Sparkplug B</w:t>
       </w:r>
       <w:r>
         <w:tab/>
@@ -1320,13 +1320,154 @@
         <w:fldChar w:fldCharType="begin"/>
       </w:r>
       <w:r>
-        <w:instrText xml:space="preserve"> PAGEREF _Toc46235587 \h </w:instrText>
+        <w:instrText xml:space="preserve"> PAGEREF _Toc47959331 \h </w:instrText>
       </w:r>
       <w:r>
         <w:fldChar w:fldCharType="separate"/>
       </w:r>
       <w:r>
-        <w:t>3</w:t>
+        <w:t>4</w:t>
+      </w:r>
+      <w:r>
+        <w:fldChar w:fldCharType="end"/>
+      </w:r>
+    </w:p>
+    <w:p>
+      <w:pPr>
+        <w:pStyle w:val="TOC3"/>
+        <w:tabs>
+          <w:tab w:val="left" w:pos="2434"/>
+        </w:tabs>
+        <w:rPr>
+          <w:rFonts w:asciiTheme="minorHAnsi" w:eastAsiaTheme="minorEastAsia" w:hAnsiTheme="minorHAnsi" w:cstheme="minorBidi"/>
+          <w:sz w:val="22"/>
+          <w:szCs w:val="22"/>
+          <w:lang w:eastAsia="en-GB"/>
+        </w:rPr>
+      </w:pPr>
+      <w:r>
+        <w:t>2.1.1</w:t>
+      </w:r>
+      <w:r>
+        <w:rPr>
+          <w:rFonts w:asciiTheme="minorHAnsi" w:eastAsiaTheme="minorEastAsia" w:hAnsiTheme="minorHAnsi" w:cstheme="minorBidi"/>
+          <w:sz w:val="22"/>
+          <w:szCs w:val="22"/>
+          <w:lang w:eastAsia="en-GB"/>
+        </w:rPr>
+        <w:tab/>
+      </w:r>
+      <w:r>
+        <w:t>References</w:t>
+      </w:r>
+      <w:r>
+        <w:tab/>
+      </w:r>
+      <w:r>
+        <w:fldChar w:fldCharType="begin"/>
+      </w:r>
+      <w:r>
+        <w:instrText xml:space="preserve"> PAGEREF _Toc47959332 \h </w:instrText>
+      </w:r>
+      <w:r>
+        <w:fldChar w:fldCharType="separate"/>
+      </w:r>
+      <w:r>
+        <w:t>4</w:t>
+      </w:r>
+      <w:r>
+        <w:fldChar w:fldCharType="end"/>
+      </w:r>
+    </w:p>
+    <w:p>
+      <w:pPr>
+        <w:pStyle w:val="TOC3"/>
+        <w:tabs>
+          <w:tab w:val="left" w:pos="2434"/>
+        </w:tabs>
+        <w:rPr>
+          <w:rFonts w:asciiTheme="minorHAnsi" w:eastAsiaTheme="minorEastAsia" w:hAnsiTheme="minorHAnsi" w:cstheme="minorBidi"/>
+          <w:sz w:val="22"/>
+          <w:szCs w:val="22"/>
+          <w:lang w:eastAsia="en-GB"/>
+        </w:rPr>
+      </w:pPr>
+      <w:r>
+        <w:t>2.1.2</w:t>
+      </w:r>
+      <w:r>
+        <w:rPr>
+          <w:rFonts w:asciiTheme="minorHAnsi" w:eastAsiaTheme="minorEastAsia" w:hAnsiTheme="minorHAnsi" w:cstheme="minorBidi"/>
+          <w:sz w:val="22"/>
+          <w:szCs w:val="22"/>
+          <w:lang w:eastAsia="en-GB"/>
+        </w:rPr>
+        <w:tab/>
+      </w:r>
+      <w:r>
+        <w:t>Files</w:t>
+      </w:r>
+      <w:r>
+        <w:tab/>
+      </w:r>
+      <w:r>
+        <w:fldChar w:fldCharType="begin"/>
+      </w:r>
+      <w:r>
+        <w:instrText xml:space="preserve"> PAGEREF _Toc47959333 \h </w:instrText>
+      </w:r>
+      <w:r>
+        <w:fldChar w:fldCharType="separate"/>
+      </w:r>
+      <w:r>
+        <w:t>4</w:t>
+      </w:r>
+      <w:r>
+        <w:fldChar w:fldCharType="end"/>
+      </w:r>
+    </w:p>
+    <w:p>
+      <w:pPr>
+        <w:pStyle w:val="TOC3"/>
+        <w:tabs>
+          <w:tab w:val="left" w:pos="2434"/>
+        </w:tabs>
+        <w:rPr>
+          <w:rFonts w:asciiTheme="minorHAnsi" w:eastAsiaTheme="minorEastAsia" w:hAnsiTheme="minorHAnsi" w:cstheme="minorBidi"/>
+          <w:sz w:val="22"/>
+          <w:szCs w:val="22"/>
+          <w:lang w:eastAsia="en-GB"/>
+        </w:rPr>
+      </w:pPr>
+      <w:r>
+        <w:t>2.1.3</w:t>
+      </w:r>
+      <w:r>
+        <w:rPr>
+          <w:rFonts w:asciiTheme="minorHAnsi" w:eastAsiaTheme="minorEastAsia" w:hAnsiTheme="minorHAnsi" w:cstheme="minorBidi"/>
+          <w:sz w:val="22"/>
+          <w:szCs w:val="22"/>
+          <w:lang w:eastAsia="en-GB"/>
+        </w:rPr>
+        <w:tab/>
+      </w:r>
+      <w:r>
+        <w:t>Debugging</w:t>
+      </w:r>
+      <w:r>
+        <w:tab/>
+      </w:r>
+      <w:r>
+        <w:fldChar w:fldCharType="begin"/>
+      </w:r>
+      <w:r>
+        <w:instrText xml:space="preserve"> PAGEREF _Toc47959334 \h </w:instrText>
+      </w:r>
+      <w:r>
+        <w:fldChar w:fldCharType="separate"/>
+      </w:r>
+      <w:r>
+        <w:t>5</w:t>
       </w:r>
       <w:r>
         <w:fldChar w:fldCharType="end"/>
@@ -1358,7 +1499,7 @@
         <w:tab/>
       </w:r>
       <w:r>
-        <w:t>Configure Objects</w:t>
+        <w:t>DriverSparkplug B</w:t>
       </w:r>
       <w:r>
         <w:tab/>
@@ -1367,13 +1508,107 @@
         <w:fldChar w:fldCharType="begin"/>
       </w:r>
       <w:r>
-        <w:instrText xml:space="preserve"> PAGEREF _Toc46235588 \h </w:instrText>
+        <w:instrText xml:space="preserve"> PAGEREF _Toc47959335 \h </w:instrText>
       </w:r>
       <w:r>
         <w:fldChar w:fldCharType="separate"/>
       </w:r>
       <w:r>
-        <w:t>3</w:t>
+        <w:t>5</w:t>
+      </w:r>
+      <w:r>
+        <w:fldChar w:fldCharType="end"/>
+      </w:r>
+    </w:p>
+    <w:p>
+      <w:pPr>
+        <w:pStyle w:val="TOC3"/>
+        <w:tabs>
+          <w:tab w:val="left" w:pos="2434"/>
+        </w:tabs>
+        <w:rPr>
+          <w:rFonts w:asciiTheme="minorHAnsi" w:eastAsiaTheme="minorEastAsia" w:hAnsiTheme="minorHAnsi" w:cstheme="minorBidi"/>
+          <w:sz w:val="22"/>
+          <w:szCs w:val="22"/>
+          <w:lang w:eastAsia="en-GB"/>
+        </w:rPr>
+      </w:pPr>
+      <w:r>
+        <w:t>2.2.1</w:t>
+      </w:r>
+      <w:r>
+        <w:rPr>
+          <w:rFonts w:asciiTheme="minorHAnsi" w:eastAsiaTheme="minorEastAsia" w:hAnsiTheme="minorHAnsi" w:cstheme="minorBidi"/>
+          <w:sz w:val="22"/>
+          <w:szCs w:val="22"/>
+          <w:lang w:eastAsia="en-GB"/>
+        </w:rPr>
+        <w:tab/>
+      </w:r>
+      <w:r>
+        <w:t>References</w:t>
+      </w:r>
+      <w:r>
+        <w:tab/>
+      </w:r>
+      <w:r>
+        <w:fldChar w:fldCharType="begin"/>
+      </w:r>
+      <w:r>
+        <w:instrText xml:space="preserve"> PAGEREF _Toc47959336 \h </w:instrText>
+      </w:r>
+      <w:r>
+        <w:fldChar w:fldCharType="separate"/>
+      </w:r>
+      <w:r>
+        <w:t>5</w:t>
+      </w:r>
+      <w:r>
+        <w:fldChar w:fldCharType="end"/>
+      </w:r>
+    </w:p>
+    <w:p>
+      <w:pPr>
+        <w:pStyle w:val="TOC3"/>
+        <w:tabs>
+          <w:tab w:val="left" w:pos="2434"/>
+        </w:tabs>
+        <w:rPr>
+          <w:rFonts w:asciiTheme="minorHAnsi" w:eastAsiaTheme="minorEastAsia" w:hAnsiTheme="minorHAnsi" w:cstheme="minorBidi"/>
+          <w:sz w:val="22"/>
+          <w:szCs w:val="22"/>
+          <w:lang w:eastAsia="en-GB"/>
+        </w:rPr>
+      </w:pPr>
+      <w:r>
+        <w:t>2.2.2</w:t>
+      </w:r>
+      <w:r>
+        <w:rPr>
+          <w:rFonts w:asciiTheme="minorHAnsi" w:eastAsiaTheme="minorEastAsia" w:hAnsiTheme="minorHAnsi" w:cstheme="minorBidi"/>
+          <w:sz w:val="22"/>
+          <w:szCs w:val="22"/>
+          <w:lang w:eastAsia="en-GB"/>
+        </w:rPr>
+        <w:tab/>
+      </w:r>
+      <w:r>
+        <w:t>Post-Build Operations</w:t>
+      </w:r>
+      <w:r>
+        <w:tab/>
+      </w:r>
+      <w:r>
+        <w:fldChar w:fldCharType="begin"/>
+      </w:r>
+      <w:r>
+        <w:instrText xml:space="preserve"> PAGEREF _Toc47959337 \h </w:instrText>
+      </w:r>
+      <w:r>
+        <w:fldChar w:fldCharType="separate"/>
+      </w:r>
+      <w:r>
+        <w:t>6</w:t>
       </w:r>
       <w:r>
         <w:fldChar w:fldCharType="end"/>
@@ -1405,7 +1640,7 @@
         <w:tab/>
       </w:r>
       <w:r>
-        <w:t>Configure a Broker</w:t>
+        <w:t>DriverNotifyInstaller</w:t>
       </w:r>
       <w:r>
         <w:tab/>
@@ -1414,671 +1649,13 @@
         <w:fldChar w:fldCharType="begin"/>
       </w:r>
       <w:r>
-        <w:instrText xml:space="preserve"> PAGEREF _Toc46235589 \h </w:instrText>
+        <w:instrText xml:space="preserve"> PAGEREF _Toc47959338 \h </w:instrText>
       </w:r>
       <w:r>
         <w:fldChar w:fldCharType="separate"/>
       </w:r>
       <w:r>
-        <w:t>4</w:t>
-      </w:r>
-      <w:r>
-        <w:fldChar w:fldCharType="end"/>
-      </w:r>
-    </w:p>
-    <w:p>
-      <w:pPr>
-        <w:pStyle w:val="TOC2"/>
-        <w:tabs>
-          <w:tab w:val="left" w:pos="1440"/>
-        </w:tabs>
-        <w:rPr>
-          <w:rFonts w:asciiTheme="minorHAnsi" w:eastAsiaTheme="minorEastAsia" w:hAnsiTheme="minorHAnsi" w:cstheme="minorBidi"/>
-          <w:sz w:val="22"/>
-          <w:szCs w:val="22"/>
-          <w:lang w:eastAsia="en-GB"/>
-        </w:rPr>
-      </w:pPr>
-      <w:r>
-        <w:t>2.4</w:t>
-      </w:r>
-      <w:r>
-        <w:rPr>
-          <w:rFonts w:asciiTheme="minorHAnsi" w:eastAsiaTheme="minorEastAsia" w:hAnsiTheme="minorHAnsi" w:cstheme="minorBidi"/>
-          <w:sz w:val="22"/>
-          <w:szCs w:val="22"/>
-          <w:lang w:eastAsia="en-GB"/>
-        </w:rPr>
-        <w:tab/>
-      </w:r>
-      <w:r>
-        <w:t>Test Nodes and Devices</w:t>
-      </w:r>
-      <w:r>
-        <w:tab/>
-      </w:r>
-      <w:r>
-        <w:fldChar w:fldCharType="begin"/>
-      </w:r>
-      <w:r>
-        <w:instrText xml:space="preserve"> PAGEREF _Toc46235590 \h </w:instrText>
-      </w:r>
-      <w:r>
-        <w:fldChar w:fldCharType="separate"/>
-      </w:r>
-      <w:r>
-        <w:t>5</w:t>
-      </w:r>
-      <w:r>
-        <w:fldChar w:fldCharType="end"/>
-      </w:r>
-    </w:p>
-    <w:p>
-      <w:pPr>
-        <w:pStyle w:val="TOC3"/>
-        <w:tabs>
-          <w:tab w:val="left" w:pos="2434"/>
-        </w:tabs>
-        <w:rPr>
-          <w:rFonts w:asciiTheme="minorHAnsi" w:eastAsiaTheme="minorEastAsia" w:hAnsiTheme="minorHAnsi" w:cstheme="minorBidi"/>
-          <w:sz w:val="22"/>
-          <w:szCs w:val="22"/>
-          <w:lang w:eastAsia="en-GB"/>
-        </w:rPr>
-      </w:pPr>
-      <w:r>
-        <w:t>2.4.1</w:t>
-      </w:r>
-      <w:r>
-        <w:rPr>
-          <w:rFonts w:asciiTheme="minorHAnsi" w:eastAsiaTheme="minorEastAsia" w:hAnsiTheme="minorHAnsi" w:cstheme="minorBidi"/>
-          <w:sz w:val="22"/>
-          <w:szCs w:val="22"/>
-          <w:lang w:eastAsia="en-GB"/>
-        </w:rPr>
-        <w:tab/>
-      </w:r>
-      <w:r>
-        <w:t>Python</w:t>
-      </w:r>
-      <w:r>
-        <w:tab/>
-      </w:r>
-      <w:r>
-        <w:fldChar w:fldCharType="begin"/>
-      </w:r>
-      <w:r>
-        <w:instrText xml:space="preserve"> PAGEREF _Toc46235591 \h </w:instrText>
-      </w:r>
-      <w:r>
-        <w:fldChar w:fldCharType="separate"/>
-      </w:r>
-      <w:r>
-        <w:t>5</w:t>
-      </w:r>
-      <w:r>
-        <w:fldChar w:fldCharType="end"/>
-      </w:r>
-    </w:p>
-    <w:p>
-      <w:pPr>
-        <w:pStyle w:val="TOC3"/>
-        <w:tabs>
-          <w:tab w:val="left" w:pos="2434"/>
-        </w:tabs>
-        <w:rPr>
-          <w:rFonts w:asciiTheme="minorHAnsi" w:eastAsiaTheme="minorEastAsia" w:hAnsiTheme="minorHAnsi" w:cstheme="minorBidi"/>
-          <w:sz w:val="22"/>
-          <w:szCs w:val="22"/>
-          <w:lang w:eastAsia="en-GB"/>
-        </w:rPr>
-      </w:pPr>
-      <w:r>
-        <w:t>2.4.2</w:t>
-      </w:r>
-      <w:r>
-        <w:rPr>
-          <w:rFonts w:asciiTheme="minorHAnsi" w:eastAsiaTheme="minorEastAsia" w:hAnsiTheme="minorHAnsi" w:cstheme="minorBidi"/>
-          <w:sz w:val="22"/>
-          <w:szCs w:val="22"/>
-          <w:lang w:eastAsia="en-GB"/>
-        </w:rPr>
-        <w:tab/>
-      </w:r>
-      <w:r>
-        <w:t>Node-Red</w:t>
-      </w:r>
-      <w:r>
-        <w:tab/>
-      </w:r>
-      <w:r>
-        <w:fldChar w:fldCharType="begin"/>
-      </w:r>
-      <w:r>
-        <w:instrText xml:space="preserve"> PAGEREF _Toc46235592 \h </w:instrText>
-      </w:r>
-      <w:r>
-        <w:fldChar w:fldCharType="separate"/>
-      </w:r>
-      <w:r>
         <w:t>6</w:t>
-      </w:r>
-      <w:r>
-        <w:fldChar w:fldCharType="end"/>
-      </w:r>
-    </w:p>
-    <w:p>
-      <w:pPr>
-        <w:pStyle w:val="TOC2"/>
-        <w:tabs>
-          <w:tab w:val="left" w:pos="1440"/>
-        </w:tabs>
-        <w:rPr>
-          <w:rFonts w:asciiTheme="minorHAnsi" w:eastAsiaTheme="minorEastAsia" w:hAnsiTheme="minorHAnsi" w:cstheme="minorBidi"/>
-          <w:sz w:val="22"/>
-          <w:szCs w:val="22"/>
-          <w:lang w:eastAsia="en-GB"/>
-        </w:rPr>
-      </w:pPr>
-      <w:r>
-        <w:t>2.5</w:t>
-      </w:r>
-      <w:r>
-        <w:rPr>
-          <w:rFonts w:asciiTheme="minorHAnsi" w:eastAsiaTheme="minorEastAsia" w:hAnsiTheme="minorHAnsi" w:cstheme="minorBidi"/>
-          <w:sz w:val="22"/>
-          <w:szCs w:val="22"/>
-          <w:lang w:eastAsia="en-GB"/>
-        </w:rPr>
-        <w:tab/>
-      </w:r>
-      <w:r>
-        <w:t>Your First BIRTH</w:t>
-      </w:r>
-      <w:r>
-        <w:tab/>
-      </w:r>
-      <w:r>
-        <w:fldChar w:fldCharType="begin"/>
-      </w:r>
-      <w:r>
-        <w:instrText xml:space="preserve"> PAGEREF _Toc46235593 \h </w:instrText>
-      </w:r>
-      <w:r>
-        <w:fldChar w:fldCharType="separate"/>
-      </w:r>
-      <w:r>
-        <w:t>8</w:t>
-      </w:r>
-      <w:r>
-        <w:fldChar w:fldCharType="end"/>
-      </w:r>
-    </w:p>
-    <w:p>
-      <w:pPr>
-        <w:pStyle w:val="TOC2"/>
-        <w:tabs>
-          <w:tab w:val="left" w:pos="1440"/>
-        </w:tabs>
-        <w:rPr>
-          <w:rFonts w:asciiTheme="minorHAnsi" w:eastAsiaTheme="minorEastAsia" w:hAnsiTheme="minorHAnsi" w:cstheme="minorBidi"/>
-          <w:sz w:val="22"/>
-          <w:szCs w:val="22"/>
-          <w:lang w:eastAsia="en-GB"/>
-        </w:rPr>
-      </w:pPr>
-      <w:r>
-        <w:t>2.6</w:t>
-      </w:r>
-      <w:r>
-        <w:rPr>
-          <w:rFonts w:asciiTheme="minorHAnsi" w:eastAsiaTheme="minorEastAsia" w:hAnsiTheme="minorHAnsi" w:cstheme="minorBidi"/>
-          <w:sz w:val="22"/>
-          <w:szCs w:val="22"/>
-          <w:lang w:eastAsia="en-GB"/>
-        </w:rPr>
-        <w:tab/>
-      </w:r>
-      <w:r>
-        <w:t>Created Configuration</w:t>
-      </w:r>
-      <w:r>
-        <w:tab/>
-      </w:r>
-      <w:r>
-        <w:fldChar w:fldCharType="begin"/>
-      </w:r>
-      <w:r>
-        <w:instrText xml:space="preserve"> PAGEREF _Toc46235594 \h </w:instrText>
-      </w:r>
-      <w:r>
-        <w:fldChar w:fldCharType="separate"/>
-      </w:r>
-      <w:r>
-        <w:t>10</w:t>
-      </w:r>
-      <w:r>
-        <w:fldChar w:fldCharType="end"/>
-      </w:r>
-    </w:p>
-    <w:p>
-      <w:pPr>
-        <w:pStyle w:val="TOC3"/>
-        <w:tabs>
-          <w:tab w:val="left" w:pos="2434"/>
-        </w:tabs>
-        <w:rPr>
-          <w:rFonts w:asciiTheme="minorHAnsi" w:eastAsiaTheme="minorEastAsia" w:hAnsiTheme="minorHAnsi" w:cstheme="minorBidi"/>
-          <w:sz w:val="22"/>
-          <w:szCs w:val="22"/>
-          <w:lang w:eastAsia="en-GB"/>
-        </w:rPr>
-      </w:pPr>
-      <w:r>
-        <w:t>2.6.1</w:t>
-      </w:r>
-      <w:r>
-        <w:rPr>
-          <w:rFonts w:asciiTheme="minorHAnsi" w:eastAsiaTheme="minorEastAsia" w:hAnsiTheme="minorHAnsi" w:cstheme="minorBidi"/>
-          <w:sz w:val="22"/>
-          <w:szCs w:val="22"/>
-          <w:lang w:eastAsia="en-GB"/>
-        </w:rPr>
-        <w:tab/>
-      </w:r>
-      <w:r>
-        <w:t>Node</w:t>
-      </w:r>
-      <w:r>
-        <w:tab/>
-      </w:r>
-      <w:r>
-        <w:fldChar w:fldCharType="begin"/>
-      </w:r>
-      <w:r>
-        <w:instrText xml:space="preserve"> PAGEREF _Toc46235595 \h </w:instrText>
-      </w:r>
-      <w:r>
-        <w:fldChar w:fldCharType="separate"/>
-      </w:r>
-      <w:r>
-        <w:t>10</w:t>
-      </w:r>
-      <w:r>
-        <w:fldChar w:fldCharType="end"/>
-      </w:r>
-    </w:p>
-    <w:p>
-      <w:pPr>
-        <w:pStyle w:val="TOC3"/>
-        <w:tabs>
-          <w:tab w:val="left" w:pos="2434"/>
-        </w:tabs>
-        <w:rPr>
-          <w:rFonts w:asciiTheme="minorHAnsi" w:eastAsiaTheme="minorEastAsia" w:hAnsiTheme="minorHAnsi" w:cstheme="minorBidi"/>
-          <w:sz w:val="22"/>
-          <w:szCs w:val="22"/>
-          <w:lang w:eastAsia="en-GB"/>
-        </w:rPr>
-      </w:pPr>
-      <w:r>
-        <w:t>2.6.2</w:t>
-      </w:r>
-      <w:r>
-        <w:rPr>
-          <w:rFonts w:asciiTheme="minorHAnsi" w:eastAsiaTheme="minorEastAsia" w:hAnsiTheme="minorHAnsi" w:cstheme="minorBidi"/>
-          <w:sz w:val="22"/>
-          <w:szCs w:val="22"/>
-          <w:lang w:eastAsia="en-GB"/>
-        </w:rPr>
-        <w:tab/>
-      </w:r>
-      <w:r>
-        <w:t>Device</w:t>
-      </w:r>
-      <w:r>
-        <w:tab/>
-      </w:r>
-      <w:r>
-        <w:fldChar w:fldCharType="begin"/>
-      </w:r>
-      <w:r>
-        <w:instrText xml:space="preserve"> PAGEREF _Toc46235596 \h </w:instrText>
-      </w:r>
-      <w:r>
-        <w:fldChar w:fldCharType="separate"/>
-      </w:r>
-      <w:r>
-        <w:t>11</w:t>
-      </w:r>
-      <w:r>
-        <w:fldChar w:fldCharType="end"/>
-      </w:r>
-    </w:p>
-    <w:p>
-      <w:pPr>
-        <w:pStyle w:val="TOC3"/>
-        <w:tabs>
-          <w:tab w:val="left" w:pos="2434"/>
-        </w:tabs>
-        <w:rPr>
-          <w:rFonts w:asciiTheme="minorHAnsi" w:eastAsiaTheme="minorEastAsia" w:hAnsiTheme="minorHAnsi" w:cstheme="minorBidi"/>
-          <w:sz w:val="22"/>
-          <w:szCs w:val="22"/>
-          <w:lang w:eastAsia="en-GB"/>
-        </w:rPr>
-      </w:pPr>
-      <w:r>
-        <w:t>2.6.3</w:t>
-      </w:r>
-      <w:r>
-        <w:rPr>
-          <w:rFonts w:asciiTheme="minorHAnsi" w:eastAsiaTheme="minorEastAsia" w:hAnsiTheme="minorHAnsi" w:cstheme="minorBidi"/>
-          <w:sz w:val="22"/>
-          <w:szCs w:val="22"/>
-          <w:lang w:eastAsia="en-GB"/>
-        </w:rPr>
-        <w:tab/>
-      </w:r>
-      <w:r>
-        <w:t>Points</w:t>
-      </w:r>
-      <w:r>
-        <w:tab/>
-      </w:r>
-      <w:r>
-        <w:fldChar w:fldCharType="begin"/>
-      </w:r>
-      <w:r>
-        <w:instrText xml:space="preserve"> PAGEREF _Toc46235597 \h </w:instrText>
-      </w:r>
-      <w:r>
-        <w:fldChar w:fldCharType="separate"/>
-      </w:r>
-      <w:r>
-        <w:t>11</w:t>
-      </w:r>
-      <w:r>
-        <w:fldChar w:fldCharType="end"/>
-      </w:r>
-    </w:p>
-    <w:p>
-      <w:pPr>
-        <w:pStyle w:val="TOC2"/>
-        <w:tabs>
-          <w:tab w:val="left" w:pos="1440"/>
-        </w:tabs>
-        <w:rPr>
-          <w:rFonts w:asciiTheme="minorHAnsi" w:eastAsiaTheme="minorEastAsia" w:hAnsiTheme="minorHAnsi" w:cstheme="minorBidi"/>
-          <w:sz w:val="22"/>
-          <w:szCs w:val="22"/>
-          <w:lang w:eastAsia="en-GB"/>
-        </w:rPr>
-      </w:pPr>
-      <w:r>
-        <w:t>2.7</w:t>
-      </w:r>
-      <w:r>
-        <w:rPr>
-          <w:rFonts w:asciiTheme="minorHAnsi" w:eastAsiaTheme="minorEastAsia" w:hAnsiTheme="minorHAnsi" w:cstheme="minorBidi"/>
-          <w:sz w:val="22"/>
-          <w:szCs w:val="22"/>
-          <w:lang w:eastAsia="en-GB"/>
-        </w:rPr>
-        <w:tab/>
-      </w:r>
-      <w:r>
-        <w:t>Receiving New Configuration</w:t>
-      </w:r>
-      <w:r>
-        <w:tab/>
-      </w:r>
-      <w:r>
-        <w:fldChar w:fldCharType="begin"/>
-      </w:r>
-      <w:r>
-        <w:instrText xml:space="preserve"> PAGEREF _Toc46235598 \h </w:instrText>
-      </w:r>
-      <w:r>
-        <w:fldChar w:fldCharType="separate"/>
-      </w:r>
-      <w:r>
-        <w:t>12</w:t>
-      </w:r>
-      <w:r>
-        <w:fldChar w:fldCharType="end"/>
-      </w:r>
-    </w:p>
-    <w:p>
-      <w:pPr>
-        <w:pStyle w:val="TOC2"/>
-        <w:tabs>
-          <w:tab w:val="left" w:pos="1440"/>
-        </w:tabs>
-        <w:rPr>
-          <w:rFonts w:asciiTheme="minorHAnsi" w:eastAsiaTheme="minorEastAsia" w:hAnsiTheme="minorHAnsi" w:cstheme="minorBidi"/>
-          <w:sz w:val="22"/>
-          <w:szCs w:val="22"/>
-          <w:lang w:eastAsia="en-GB"/>
-        </w:rPr>
-      </w:pPr>
-      <w:r>
-        <w:t>2.8</w:t>
-      </w:r>
-      <w:r>
-        <w:rPr>
-          <w:rFonts w:asciiTheme="minorHAnsi" w:eastAsiaTheme="minorEastAsia" w:hAnsiTheme="minorHAnsi" w:cstheme="minorBidi"/>
-          <w:sz w:val="22"/>
-          <w:szCs w:val="22"/>
-          <w:lang w:eastAsia="en-GB"/>
-        </w:rPr>
-        <w:tab/>
-      </w:r>
-      <w:r>
-        <w:t>Making Templates of the Configuration</w:t>
-      </w:r>
-      <w:r>
-        <w:tab/>
-      </w:r>
-      <w:r>
-        <w:fldChar w:fldCharType="begin"/>
-      </w:r>
-      <w:r>
-        <w:instrText xml:space="preserve"> PAGEREF _Toc46235599 \h </w:instrText>
-      </w:r>
-      <w:r>
-        <w:fldChar w:fldCharType="separate"/>
-      </w:r>
-      <w:r>
-        <w:t>12</w:t>
-      </w:r>
-      <w:r>
-        <w:fldChar w:fldCharType="end"/>
-      </w:r>
-    </w:p>
-    <w:p>
-      <w:pPr>
-        <w:pStyle w:val="TOC2"/>
-        <w:tabs>
-          <w:tab w:val="left" w:pos="1440"/>
-        </w:tabs>
-        <w:rPr>
-          <w:rFonts w:asciiTheme="minorHAnsi" w:eastAsiaTheme="minorEastAsia" w:hAnsiTheme="minorHAnsi" w:cstheme="minorBidi"/>
-          <w:sz w:val="22"/>
-          <w:szCs w:val="22"/>
-          <w:lang w:eastAsia="en-GB"/>
-        </w:rPr>
-      </w:pPr>
-      <w:r>
-        <w:t>2.9</w:t>
-      </w:r>
-      <w:r>
-        <w:rPr>
-          <w:rFonts w:asciiTheme="minorHAnsi" w:eastAsiaTheme="minorEastAsia" w:hAnsiTheme="minorHAnsi" w:cstheme="minorBidi"/>
-          <w:sz w:val="22"/>
-          <w:szCs w:val="22"/>
-          <w:lang w:eastAsia="en-GB"/>
-        </w:rPr>
-        <w:tab/>
-      </w:r>
-      <w:r>
-        <w:t>Configuration into Templates</w:t>
-      </w:r>
-      <w:r>
-        <w:tab/>
-      </w:r>
-      <w:r>
-        <w:fldChar w:fldCharType="begin"/>
-      </w:r>
-      <w:r>
-        <w:instrText xml:space="preserve"> PAGEREF _Toc46235600 \h </w:instrText>
-      </w:r>
-      <w:r>
-        <w:fldChar w:fldCharType="separate"/>
-      </w:r>
-      <w:r>
-        <w:t>13</w:t>
-      </w:r>
-      <w:r>
-        <w:fldChar w:fldCharType="end"/>
-      </w:r>
-    </w:p>
-    <w:p>
-      <w:pPr>
-        <w:pStyle w:val="TOC2"/>
-        <w:tabs>
-          <w:tab w:val="left" w:pos="1800"/>
-        </w:tabs>
-        <w:rPr>
-          <w:rFonts w:asciiTheme="minorHAnsi" w:eastAsiaTheme="minorEastAsia" w:hAnsiTheme="minorHAnsi" w:cstheme="minorBidi"/>
-          <w:sz w:val="22"/>
-          <w:szCs w:val="22"/>
-          <w:lang w:eastAsia="en-GB"/>
-        </w:rPr>
-      </w:pPr>
-      <w:r>
-        <w:t>2.10</w:t>
-      </w:r>
-      <w:r>
-        <w:rPr>
-          <w:rFonts w:asciiTheme="minorHAnsi" w:eastAsiaTheme="minorEastAsia" w:hAnsiTheme="minorHAnsi" w:cstheme="minorBidi"/>
-          <w:sz w:val="22"/>
-          <w:szCs w:val="22"/>
-          <w:lang w:eastAsia="en-GB"/>
-        </w:rPr>
-        <w:tab/>
-      </w:r>
-      <w:r>
-        <w:t>Property Configuration</w:t>
-      </w:r>
-      <w:r>
-        <w:tab/>
-      </w:r>
-      <w:r>
-        <w:fldChar w:fldCharType="begin"/>
-      </w:r>
-      <w:r>
-        <w:instrText xml:space="preserve"> PAGEREF _Toc46235601 \h </w:instrText>
-      </w:r>
-      <w:r>
-        <w:fldChar w:fldCharType="separate"/>
-      </w:r>
-      <w:r>
-        <w:t>14</w:t>
-      </w:r>
-      <w:r>
-        <w:fldChar w:fldCharType="end"/>
-      </w:r>
-    </w:p>
-    <w:p>
-      <w:pPr>
-        <w:pStyle w:val="TOC2"/>
-        <w:tabs>
-          <w:tab w:val="left" w:pos="1800"/>
-        </w:tabs>
-        <w:rPr>
-          <w:rFonts w:asciiTheme="minorHAnsi" w:eastAsiaTheme="minorEastAsia" w:hAnsiTheme="minorHAnsi" w:cstheme="minorBidi"/>
-          <w:sz w:val="22"/>
-          <w:szCs w:val="22"/>
-          <w:lang w:eastAsia="en-GB"/>
-        </w:rPr>
-      </w:pPr>
-      <w:r>
-        <w:t>2.11</w:t>
-      </w:r>
-      <w:r>
-        <w:rPr>
-          <w:rFonts w:asciiTheme="minorHAnsi" w:eastAsiaTheme="minorEastAsia" w:hAnsiTheme="minorHAnsi" w:cstheme="minorBidi"/>
-          <w:sz w:val="22"/>
-          <w:szCs w:val="22"/>
-          <w:lang w:eastAsia="en-GB"/>
-        </w:rPr>
-        <w:tab/>
-      </w:r>
-      <w:r>
-        <w:t>Processing Data</w:t>
-      </w:r>
-      <w:r>
-        <w:tab/>
-      </w:r>
-      <w:r>
-        <w:fldChar w:fldCharType="begin"/>
-      </w:r>
-      <w:r>
-        <w:instrText xml:space="preserve"> PAGEREF _Toc46235602 \h </w:instrText>
-      </w:r>
-      <w:r>
-        <w:fldChar w:fldCharType="separate"/>
-      </w:r>
-      <w:r>
-        <w:t>15</w:t>
-      </w:r>
-      <w:r>
-        <w:fldChar w:fldCharType="end"/>
-      </w:r>
-    </w:p>
-    <w:p>
-      <w:pPr>
-        <w:pStyle w:val="TOC2"/>
-        <w:tabs>
-          <w:tab w:val="left" w:pos="1800"/>
-        </w:tabs>
-        <w:rPr>
-          <w:rFonts w:asciiTheme="minorHAnsi" w:eastAsiaTheme="minorEastAsia" w:hAnsiTheme="minorHAnsi" w:cstheme="minorBidi"/>
-          <w:sz w:val="22"/>
-          <w:szCs w:val="22"/>
-          <w:lang w:eastAsia="en-GB"/>
-        </w:rPr>
-      </w:pPr>
-      <w:r>
-        <w:t>2.12</w:t>
-      </w:r>
-      <w:r>
-        <w:rPr>
-          <w:rFonts w:asciiTheme="minorHAnsi" w:eastAsiaTheme="minorEastAsia" w:hAnsiTheme="minorHAnsi" w:cstheme="minorBidi"/>
-          <w:sz w:val="22"/>
-          <w:szCs w:val="22"/>
-          <w:lang w:eastAsia="en-GB"/>
-        </w:rPr>
-        <w:tab/>
-      </w:r>
-      <w:r>
-        <w:t>How to Diagnose any Problems</w:t>
-      </w:r>
-      <w:r>
-        <w:tab/>
-      </w:r>
-      <w:r>
-        <w:fldChar w:fldCharType="begin"/>
-      </w:r>
-      <w:r>
-        <w:instrText xml:space="preserve"> PAGEREF _Toc46235603 \h </w:instrText>
-      </w:r>
-      <w:r>
-        <w:fldChar w:fldCharType="separate"/>
-      </w:r>
-      <w:r>
-        <w:t>15</w:t>
       </w:r>
       <w:r>
         <w:fldChar w:fldCharType="end"/>
@@ -2109,7 +1686,7 @@
         <w:tab/>
       </w:r>
       <w:r>
-        <w:t>The Code</w:t>
+        <w:t>Using the Driver</w:t>
       </w:r>
       <w:r>
         <w:tab/>
@@ -2118,13 +1695,13 @@
         <w:fldChar w:fldCharType="begin"/>
       </w:r>
       <w:r>
-        <w:instrText xml:space="preserve"> PAGEREF _Toc46235604 \h </w:instrText>
+        <w:instrText xml:space="preserve"> PAGEREF _Toc47959339 \h </w:instrText>
       </w:r>
       <w:r>
         <w:fldChar w:fldCharType="separate"/>
       </w:r>
       <w:r>
-        <w:t>17</w:t>
+        <w:t>7</w:t>
       </w:r>
       <w:r>
         <w:fldChar w:fldCharType="end"/>
@@ -2156,6 +1733,945 @@
         <w:tab/>
       </w:r>
       <w:r>
+        <w:t>Installation</w:t>
+      </w:r>
+      <w:r>
+        <w:tab/>
+      </w:r>
+      <w:r>
+        <w:fldChar w:fldCharType="begin"/>
+      </w:r>
+      <w:r>
+        <w:instrText xml:space="preserve"> PAGEREF _Toc47959340 \h </w:instrText>
+      </w:r>
+      <w:r>
+        <w:fldChar w:fldCharType="separate"/>
+      </w:r>
+      <w:r>
+        <w:t>7</w:t>
+      </w:r>
+      <w:r>
+        <w:fldChar w:fldCharType="end"/>
+      </w:r>
+    </w:p>
+    <w:p>
+      <w:pPr>
+        <w:pStyle w:val="TOC3"/>
+        <w:tabs>
+          <w:tab w:val="left" w:pos="2434"/>
+        </w:tabs>
+        <w:rPr>
+          <w:rFonts w:asciiTheme="minorHAnsi" w:eastAsiaTheme="minorEastAsia" w:hAnsiTheme="minorHAnsi" w:cstheme="minorBidi"/>
+          <w:sz w:val="22"/>
+          <w:szCs w:val="22"/>
+          <w:lang w:eastAsia="en-GB"/>
+        </w:rPr>
+      </w:pPr>
+      <w:r>
+        <w:t>3.1.1</w:t>
+      </w:r>
+      <w:r>
+        <w:rPr>
+          <w:rFonts w:asciiTheme="minorHAnsi" w:eastAsiaTheme="minorEastAsia" w:hAnsiTheme="minorHAnsi" w:cstheme="minorBidi"/>
+          <w:sz w:val="22"/>
+          <w:szCs w:val="22"/>
+          <w:lang w:eastAsia="en-GB"/>
+        </w:rPr>
+        <w:tab/>
+      </w:r>
+      <w:r>
+        <w:t>Automated Installation</w:t>
+      </w:r>
+      <w:r>
+        <w:tab/>
+      </w:r>
+      <w:r>
+        <w:fldChar w:fldCharType="begin"/>
+      </w:r>
+      <w:r>
+        <w:instrText xml:space="preserve"> PAGEREF _Toc47959341 \h </w:instrText>
+      </w:r>
+      <w:r>
+        <w:fldChar w:fldCharType="separate"/>
+      </w:r>
+      <w:r>
+        <w:t>7</w:t>
+      </w:r>
+      <w:r>
+        <w:fldChar w:fldCharType="end"/>
+      </w:r>
+    </w:p>
+    <w:p>
+      <w:pPr>
+        <w:pStyle w:val="TOC3"/>
+        <w:tabs>
+          <w:tab w:val="left" w:pos="2434"/>
+        </w:tabs>
+        <w:rPr>
+          <w:rFonts w:asciiTheme="minorHAnsi" w:eastAsiaTheme="minorEastAsia" w:hAnsiTheme="minorHAnsi" w:cstheme="minorBidi"/>
+          <w:sz w:val="22"/>
+          <w:szCs w:val="22"/>
+          <w:lang w:eastAsia="en-GB"/>
+        </w:rPr>
+      </w:pPr>
+      <w:r>
+        <w:t>3.1.2</w:t>
+      </w:r>
+      <w:r>
+        <w:rPr>
+          <w:rFonts w:asciiTheme="minorHAnsi" w:eastAsiaTheme="minorEastAsia" w:hAnsiTheme="minorHAnsi" w:cstheme="minorBidi"/>
+          <w:sz w:val="22"/>
+          <w:szCs w:val="22"/>
+          <w:lang w:eastAsia="en-GB"/>
+        </w:rPr>
+        <w:tab/>
+      </w:r>
+      <w:r>
+        <w:t>Manual Installation</w:t>
+      </w:r>
+      <w:r>
+        <w:tab/>
+      </w:r>
+      <w:r>
+        <w:fldChar w:fldCharType="begin"/>
+      </w:r>
+      <w:r>
+        <w:instrText xml:space="preserve"> PAGEREF _Toc47959342 \h </w:instrText>
+      </w:r>
+      <w:r>
+        <w:fldChar w:fldCharType="separate"/>
+      </w:r>
+      <w:r>
+        <w:t>7</w:t>
+      </w:r>
+      <w:r>
+        <w:fldChar w:fldCharType="end"/>
+      </w:r>
+    </w:p>
+    <w:p>
+      <w:pPr>
+        <w:pStyle w:val="TOC2"/>
+        <w:tabs>
+          <w:tab w:val="left" w:pos="1440"/>
+        </w:tabs>
+        <w:rPr>
+          <w:rFonts w:asciiTheme="minorHAnsi" w:eastAsiaTheme="minorEastAsia" w:hAnsiTheme="minorHAnsi" w:cstheme="minorBidi"/>
+          <w:sz w:val="22"/>
+          <w:szCs w:val="22"/>
+          <w:lang w:eastAsia="en-GB"/>
+        </w:rPr>
+      </w:pPr>
+      <w:r>
+        <w:t>3.2</w:t>
+      </w:r>
+      <w:r>
+        <w:rPr>
+          <w:rFonts w:asciiTheme="minorHAnsi" w:eastAsiaTheme="minorEastAsia" w:hAnsiTheme="minorHAnsi" w:cstheme="minorBidi"/>
+          <w:sz w:val="22"/>
+          <w:szCs w:val="22"/>
+          <w:lang w:eastAsia="en-GB"/>
+        </w:rPr>
+        <w:tab/>
+      </w:r>
+      <w:r>
+        <w:t>Configure Objects</w:t>
+      </w:r>
+      <w:r>
+        <w:tab/>
+      </w:r>
+      <w:r>
+        <w:fldChar w:fldCharType="begin"/>
+      </w:r>
+      <w:r>
+        <w:instrText xml:space="preserve"> PAGEREF _Toc47959343 \h </w:instrText>
+      </w:r>
+      <w:r>
+        <w:fldChar w:fldCharType="separate"/>
+      </w:r>
+      <w:r>
+        <w:t>8</w:t>
+      </w:r>
+      <w:r>
+        <w:fldChar w:fldCharType="end"/>
+      </w:r>
+    </w:p>
+    <w:p>
+      <w:pPr>
+        <w:pStyle w:val="TOC2"/>
+        <w:tabs>
+          <w:tab w:val="left" w:pos="1440"/>
+        </w:tabs>
+        <w:rPr>
+          <w:rFonts w:asciiTheme="minorHAnsi" w:eastAsiaTheme="minorEastAsia" w:hAnsiTheme="minorHAnsi" w:cstheme="minorBidi"/>
+          <w:sz w:val="22"/>
+          <w:szCs w:val="22"/>
+          <w:lang w:eastAsia="en-GB"/>
+        </w:rPr>
+      </w:pPr>
+      <w:r>
+        <w:t>3.3</w:t>
+      </w:r>
+      <w:r>
+        <w:rPr>
+          <w:rFonts w:asciiTheme="minorHAnsi" w:eastAsiaTheme="minorEastAsia" w:hAnsiTheme="minorHAnsi" w:cstheme="minorBidi"/>
+          <w:sz w:val="22"/>
+          <w:szCs w:val="22"/>
+          <w:lang w:eastAsia="en-GB"/>
+        </w:rPr>
+        <w:tab/>
+      </w:r>
+      <w:r>
+        <w:t>Configure a Broker</w:t>
+      </w:r>
+      <w:r>
+        <w:tab/>
+      </w:r>
+      <w:r>
+        <w:fldChar w:fldCharType="begin"/>
+      </w:r>
+      <w:r>
+        <w:instrText xml:space="preserve"> PAGEREF _Toc47959344 \h </w:instrText>
+      </w:r>
+      <w:r>
+        <w:fldChar w:fldCharType="separate"/>
+      </w:r>
+      <w:r>
+        <w:t>8</w:t>
+      </w:r>
+      <w:r>
+        <w:fldChar w:fldCharType="end"/>
+      </w:r>
+    </w:p>
+    <w:p>
+      <w:pPr>
+        <w:pStyle w:val="TOC2"/>
+        <w:tabs>
+          <w:tab w:val="left" w:pos="1440"/>
+        </w:tabs>
+        <w:rPr>
+          <w:rFonts w:asciiTheme="minorHAnsi" w:eastAsiaTheme="minorEastAsia" w:hAnsiTheme="minorHAnsi" w:cstheme="minorBidi"/>
+          <w:sz w:val="22"/>
+          <w:szCs w:val="22"/>
+          <w:lang w:eastAsia="en-GB"/>
+        </w:rPr>
+      </w:pPr>
+      <w:r>
+        <w:t>3.4</w:t>
+      </w:r>
+      <w:r>
+        <w:rPr>
+          <w:rFonts w:asciiTheme="minorHAnsi" w:eastAsiaTheme="minorEastAsia" w:hAnsiTheme="minorHAnsi" w:cstheme="minorBidi"/>
+          <w:sz w:val="22"/>
+          <w:szCs w:val="22"/>
+          <w:lang w:eastAsia="en-GB"/>
+        </w:rPr>
+        <w:tab/>
+      </w:r>
+      <w:r>
+        <w:t>Test Nodes and Devices</w:t>
+      </w:r>
+      <w:r>
+        <w:tab/>
+      </w:r>
+      <w:r>
+        <w:fldChar w:fldCharType="begin"/>
+      </w:r>
+      <w:r>
+        <w:instrText xml:space="preserve"> PAGEREF _Toc47959345 \h </w:instrText>
+      </w:r>
+      <w:r>
+        <w:fldChar w:fldCharType="separate"/>
+      </w:r>
+      <w:r>
+        <w:t>9</w:t>
+      </w:r>
+      <w:r>
+        <w:fldChar w:fldCharType="end"/>
+      </w:r>
+    </w:p>
+    <w:p>
+      <w:pPr>
+        <w:pStyle w:val="TOC3"/>
+        <w:tabs>
+          <w:tab w:val="left" w:pos="2434"/>
+        </w:tabs>
+        <w:rPr>
+          <w:rFonts w:asciiTheme="minorHAnsi" w:eastAsiaTheme="minorEastAsia" w:hAnsiTheme="minorHAnsi" w:cstheme="minorBidi"/>
+          <w:sz w:val="22"/>
+          <w:szCs w:val="22"/>
+          <w:lang w:eastAsia="en-GB"/>
+        </w:rPr>
+      </w:pPr>
+      <w:r>
+        <w:t>3.4.1</w:t>
+      </w:r>
+      <w:r>
+        <w:rPr>
+          <w:rFonts w:asciiTheme="minorHAnsi" w:eastAsiaTheme="minorEastAsia" w:hAnsiTheme="minorHAnsi" w:cstheme="minorBidi"/>
+          <w:sz w:val="22"/>
+          <w:szCs w:val="22"/>
+          <w:lang w:eastAsia="en-GB"/>
+        </w:rPr>
+        <w:tab/>
+      </w:r>
+      <w:r>
+        <w:t>Python</w:t>
+      </w:r>
+      <w:r>
+        <w:tab/>
+      </w:r>
+      <w:r>
+        <w:fldChar w:fldCharType="begin"/>
+      </w:r>
+      <w:r>
+        <w:instrText xml:space="preserve"> PAGEREF _Toc47959346 \h </w:instrText>
+      </w:r>
+      <w:r>
+        <w:fldChar w:fldCharType="separate"/>
+      </w:r>
+      <w:r>
+        <w:t>9</w:t>
+      </w:r>
+      <w:r>
+        <w:fldChar w:fldCharType="end"/>
+      </w:r>
+    </w:p>
+    <w:p>
+      <w:pPr>
+        <w:pStyle w:val="TOC3"/>
+        <w:tabs>
+          <w:tab w:val="left" w:pos="2434"/>
+        </w:tabs>
+        <w:rPr>
+          <w:rFonts w:asciiTheme="minorHAnsi" w:eastAsiaTheme="minorEastAsia" w:hAnsiTheme="minorHAnsi" w:cstheme="minorBidi"/>
+          <w:sz w:val="22"/>
+          <w:szCs w:val="22"/>
+          <w:lang w:eastAsia="en-GB"/>
+        </w:rPr>
+      </w:pPr>
+      <w:r>
+        <w:t>3.4.2</w:t>
+      </w:r>
+      <w:r>
+        <w:rPr>
+          <w:rFonts w:asciiTheme="minorHAnsi" w:eastAsiaTheme="minorEastAsia" w:hAnsiTheme="minorHAnsi" w:cstheme="minorBidi"/>
+          <w:sz w:val="22"/>
+          <w:szCs w:val="22"/>
+          <w:lang w:eastAsia="en-GB"/>
+        </w:rPr>
+        <w:tab/>
+      </w:r>
+      <w:r>
+        <w:t>Node-Red</w:t>
+      </w:r>
+      <w:r>
+        <w:tab/>
+      </w:r>
+      <w:r>
+        <w:fldChar w:fldCharType="begin"/>
+      </w:r>
+      <w:r>
+        <w:instrText xml:space="preserve"> PAGEREF _Toc47959347 \h </w:instrText>
+      </w:r>
+      <w:r>
+        <w:fldChar w:fldCharType="separate"/>
+      </w:r>
+      <w:r>
+        <w:t>10</w:t>
+      </w:r>
+      <w:r>
+        <w:fldChar w:fldCharType="end"/>
+      </w:r>
+    </w:p>
+    <w:p>
+      <w:pPr>
+        <w:pStyle w:val="TOC2"/>
+        <w:tabs>
+          <w:tab w:val="left" w:pos="1440"/>
+        </w:tabs>
+        <w:rPr>
+          <w:rFonts w:asciiTheme="minorHAnsi" w:eastAsiaTheme="minorEastAsia" w:hAnsiTheme="minorHAnsi" w:cstheme="minorBidi"/>
+          <w:sz w:val="22"/>
+          <w:szCs w:val="22"/>
+          <w:lang w:eastAsia="en-GB"/>
+        </w:rPr>
+      </w:pPr>
+      <w:r>
+        <w:t>3.5</w:t>
+      </w:r>
+      <w:r>
+        <w:rPr>
+          <w:rFonts w:asciiTheme="minorHAnsi" w:eastAsiaTheme="minorEastAsia" w:hAnsiTheme="minorHAnsi" w:cstheme="minorBidi"/>
+          <w:sz w:val="22"/>
+          <w:szCs w:val="22"/>
+          <w:lang w:eastAsia="en-GB"/>
+        </w:rPr>
+        <w:tab/>
+      </w:r>
+      <w:r>
+        <w:t>Your First BIRTH</w:t>
+      </w:r>
+      <w:r>
+        <w:tab/>
+      </w:r>
+      <w:r>
+        <w:fldChar w:fldCharType="begin"/>
+      </w:r>
+      <w:r>
+        <w:instrText xml:space="preserve"> PAGEREF _Toc47959348 \h </w:instrText>
+      </w:r>
+      <w:r>
+        <w:fldChar w:fldCharType="separate"/>
+      </w:r>
+      <w:r>
+        <w:t>12</w:t>
+      </w:r>
+      <w:r>
+        <w:fldChar w:fldCharType="end"/>
+      </w:r>
+    </w:p>
+    <w:p>
+      <w:pPr>
+        <w:pStyle w:val="TOC2"/>
+        <w:tabs>
+          <w:tab w:val="left" w:pos="1440"/>
+        </w:tabs>
+        <w:rPr>
+          <w:rFonts w:asciiTheme="minorHAnsi" w:eastAsiaTheme="minorEastAsia" w:hAnsiTheme="minorHAnsi" w:cstheme="minorBidi"/>
+          <w:sz w:val="22"/>
+          <w:szCs w:val="22"/>
+          <w:lang w:eastAsia="en-GB"/>
+        </w:rPr>
+      </w:pPr>
+      <w:r>
+        <w:t>3.6</w:t>
+      </w:r>
+      <w:r>
+        <w:rPr>
+          <w:rFonts w:asciiTheme="minorHAnsi" w:eastAsiaTheme="minorEastAsia" w:hAnsiTheme="minorHAnsi" w:cstheme="minorBidi"/>
+          <w:sz w:val="22"/>
+          <w:szCs w:val="22"/>
+          <w:lang w:eastAsia="en-GB"/>
+        </w:rPr>
+        <w:tab/>
+      </w:r>
+      <w:r>
+        <w:t>Created Configuration</w:t>
+      </w:r>
+      <w:r>
+        <w:tab/>
+      </w:r>
+      <w:r>
+        <w:fldChar w:fldCharType="begin"/>
+      </w:r>
+      <w:r>
+        <w:instrText xml:space="preserve"> PAGEREF _Toc47959349 \h </w:instrText>
+      </w:r>
+      <w:r>
+        <w:fldChar w:fldCharType="separate"/>
+      </w:r>
+      <w:r>
+        <w:t>14</w:t>
+      </w:r>
+      <w:r>
+        <w:fldChar w:fldCharType="end"/>
+      </w:r>
+    </w:p>
+    <w:p>
+      <w:pPr>
+        <w:pStyle w:val="TOC3"/>
+        <w:tabs>
+          <w:tab w:val="left" w:pos="2434"/>
+        </w:tabs>
+        <w:rPr>
+          <w:rFonts w:asciiTheme="minorHAnsi" w:eastAsiaTheme="minorEastAsia" w:hAnsiTheme="minorHAnsi" w:cstheme="minorBidi"/>
+          <w:sz w:val="22"/>
+          <w:szCs w:val="22"/>
+          <w:lang w:eastAsia="en-GB"/>
+        </w:rPr>
+      </w:pPr>
+      <w:r>
+        <w:t>3.6.1</w:t>
+      </w:r>
+      <w:r>
+        <w:rPr>
+          <w:rFonts w:asciiTheme="minorHAnsi" w:eastAsiaTheme="minorEastAsia" w:hAnsiTheme="minorHAnsi" w:cstheme="minorBidi"/>
+          <w:sz w:val="22"/>
+          <w:szCs w:val="22"/>
+          <w:lang w:eastAsia="en-GB"/>
+        </w:rPr>
+        <w:tab/>
+      </w:r>
+      <w:r>
+        <w:t>Node</w:t>
+      </w:r>
+      <w:r>
+        <w:tab/>
+      </w:r>
+      <w:r>
+        <w:fldChar w:fldCharType="begin"/>
+      </w:r>
+      <w:r>
+        <w:instrText xml:space="preserve"> PAGEREF _Toc47959350 \h </w:instrText>
+      </w:r>
+      <w:r>
+        <w:fldChar w:fldCharType="separate"/>
+      </w:r>
+      <w:r>
+        <w:t>14</w:t>
+      </w:r>
+      <w:r>
+        <w:fldChar w:fldCharType="end"/>
+      </w:r>
+    </w:p>
+    <w:p>
+      <w:pPr>
+        <w:pStyle w:val="TOC3"/>
+        <w:tabs>
+          <w:tab w:val="left" w:pos="2434"/>
+        </w:tabs>
+        <w:rPr>
+          <w:rFonts w:asciiTheme="minorHAnsi" w:eastAsiaTheme="minorEastAsia" w:hAnsiTheme="minorHAnsi" w:cstheme="minorBidi"/>
+          <w:sz w:val="22"/>
+          <w:szCs w:val="22"/>
+          <w:lang w:eastAsia="en-GB"/>
+        </w:rPr>
+      </w:pPr>
+      <w:r>
+        <w:t>3.6.2</w:t>
+      </w:r>
+      <w:r>
+        <w:rPr>
+          <w:rFonts w:asciiTheme="minorHAnsi" w:eastAsiaTheme="minorEastAsia" w:hAnsiTheme="minorHAnsi" w:cstheme="minorBidi"/>
+          <w:sz w:val="22"/>
+          <w:szCs w:val="22"/>
+          <w:lang w:eastAsia="en-GB"/>
+        </w:rPr>
+        <w:tab/>
+      </w:r>
+      <w:r>
+        <w:t>Device</w:t>
+      </w:r>
+      <w:r>
+        <w:tab/>
+      </w:r>
+      <w:r>
+        <w:fldChar w:fldCharType="begin"/>
+      </w:r>
+      <w:r>
+        <w:instrText xml:space="preserve"> PAGEREF _Toc47959351 \h </w:instrText>
+      </w:r>
+      <w:r>
+        <w:fldChar w:fldCharType="separate"/>
+      </w:r>
+      <w:r>
+        <w:t>15</w:t>
+      </w:r>
+      <w:r>
+        <w:fldChar w:fldCharType="end"/>
+      </w:r>
+    </w:p>
+    <w:p>
+      <w:pPr>
+        <w:pStyle w:val="TOC3"/>
+        <w:tabs>
+          <w:tab w:val="left" w:pos="2434"/>
+        </w:tabs>
+        <w:rPr>
+          <w:rFonts w:asciiTheme="minorHAnsi" w:eastAsiaTheme="minorEastAsia" w:hAnsiTheme="minorHAnsi" w:cstheme="minorBidi"/>
+          <w:sz w:val="22"/>
+          <w:szCs w:val="22"/>
+          <w:lang w:eastAsia="en-GB"/>
+        </w:rPr>
+      </w:pPr>
+      <w:r>
+        <w:t>3.6.3</w:t>
+      </w:r>
+      <w:r>
+        <w:rPr>
+          <w:rFonts w:asciiTheme="minorHAnsi" w:eastAsiaTheme="minorEastAsia" w:hAnsiTheme="minorHAnsi" w:cstheme="minorBidi"/>
+          <w:sz w:val="22"/>
+          <w:szCs w:val="22"/>
+          <w:lang w:eastAsia="en-GB"/>
+        </w:rPr>
+        <w:tab/>
+      </w:r>
+      <w:r>
+        <w:t>Points</w:t>
+      </w:r>
+      <w:r>
+        <w:tab/>
+      </w:r>
+      <w:r>
+        <w:fldChar w:fldCharType="begin"/>
+      </w:r>
+      <w:r>
+        <w:instrText xml:space="preserve"> PAGEREF _Toc47959352 \h </w:instrText>
+      </w:r>
+      <w:r>
+        <w:fldChar w:fldCharType="separate"/>
+      </w:r>
+      <w:r>
+        <w:t>15</w:t>
+      </w:r>
+      <w:r>
+        <w:fldChar w:fldCharType="end"/>
+      </w:r>
+    </w:p>
+    <w:p>
+      <w:pPr>
+        <w:pStyle w:val="TOC2"/>
+        <w:tabs>
+          <w:tab w:val="left" w:pos="1440"/>
+        </w:tabs>
+        <w:rPr>
+          <w:rFonts w:asciiTheme="minorHAnsi" w:eastAsiaTheme="minorEastAsia" w:hAnsiTheme="minorHAnsi" w:cstheme="minorBidi"/>
+          <w:sz w:val="22"/>
+          <w:szCs w:val="22"/>
+          <w:lang w:eastAsia="en-GB"/>
+        </w:rPr>
+      </w:pPr>
+      <w:r>
+        <w:t>3.7</w:t>
+      </w:r>
+      <w:r>
+        <w:rPr>
+          <w:rFonts w:asciiTheme="minorHAnsi" w:eastAsiaTheme="minorEastAsia" w:hAnsiTheme="minorHAnsi" w:cstheme="minorBidi"/>
+          <w:sz w:val="22"/>
+          <w:szCs w:val="22"/>
+          <w:lang w:eastAsia="en-GB"/>
+        </w:rPr>
+        <w:tab/>
+      </w:r>
+      <w:r>
+        <w:t>Receiving New Configuration</w:t>
+      </w:r>
+      <w:r>
+        <w:tab/>
+      </w:r>
+      <w:r>
+        <w:fldChar w:fldCharType="begin"/>
+      </w:r>
+      <w:r>
+        <w:instrText xml:space="preserve"> PAGEREF _Toc47959353 \h </w:instrText>
+      </w:r>
+      <w:r>
+        <w:fldChar w:fldCharType="separate"/>
+      </w:r>
+      <w:r>
+        <w:t>16</w:t>
+      </w:r>
+      <w:r>
+        <w:fldChar w:fldCharType="end"/>
+      </w:r>
+    </w:p>
+    <w:p>
+      <w:pPr>
+        <w:pStyle w:val="TOC2"/>
+        <w:tabs>
+          <w:tab w:val="left" w:pos="1440"/>
+        </w:tabs>
+        <w:rPr>
+          <w:rFonts w:asciiTheme="minorHAnsi" w:eastAsiaTheme="minorEastAsia" w:hAnsiTheme="minorHAnsi" w:cstheme="minorBidi"/>
+          <w:sz w:val="22"/>
+          <w:szCs w:val="22"/>
+          <w:lang w:eastAsia="en-GB"/>
+        </w:rPr>
+      </w:pPr>
+      <w:r>
+        <w:t>3.8</w:t>
+      </w:r>
+      <w:r>
+        <w:rPr>
+          <w:rFonts w:asciiTheme="minorHAnsi" w:eastAsiaTheme="minorEastAsia" w:hAnsiTheme="minorHAnsi" w:cstheme="minorBidi"/>
+          <w:sz w:val="22"/>
+          <w:szCs w:val="22"/>
+          <w:lang w:eastAsia="en-GB"/>
+        </w:rPr>
+        <w:tab/>
+      </w:r>
+      <w:r>
+        <w:t>Making Templates of the Configuration</w:t>
+      </w:r>
+      <w:r>
+        <w:tab/>
+      </w:r>
+      <w:r>
+        <w:fldChar w:fldCharType="begin"/>
+      </w:r>
+      <w:r>
+        <w:instrText xml:space="preserve"> PAGEREF _Toc47959354 \h </w:instrText>
+      </w:r>
+      <w:r>
+        <w:fldChar w:fldCharType="separate"/>
+      </w:r>
+      <w:r>
+        <w:t>16</w:t>
+      </w:r>
+      <w:r>
+        <w:fldChar w:fldCharType="end"/>
+      </w:r>
+    </w:p>
+    <w:p>
+      <w:pPr>
+        <w:pStyle w:val="TOC2"/>
+        <w:tabs>
+          <w:tab w:val="left" w:pos="1440"/>
+        </w:tabs>
+        <w:rPr>
+          <w:rFonts w:asciiTheme="minorHAnsi" w:eastAsiaTheme="minorEastAsia" w:hAnsiTheme="minorHAnsi" w:cstheme="minorBidi"/>
+          <w:sz w:val="22"/>
+          <w:szCs w:val="22"/>
+          <w:lang w:eastAsia="en-GB"/>
+        </w:rPr>
+      </w:pPr>
+      <w:r>
+        <w:t>3.9</w:t>
+      </w:r>
+      <w:r>
+        <w:rPr>
+          <w:rFonts w:asciiTheme="minorHAnsi" w:eastAsiaTheme="minorEastAsia" w:hAnsiTheme="minorHAnsi" w:cstheme="minorBidi"/>
+          <w:sz w:val="22"/>
+          <w:szCs w:val="22"/>
+          <w:lang w:eastAsia="en-GB"/>
+        </w:rPr>
+        <w:tab/>
+      </w:r>
+      <w:r>
+        <w:t>Automated Configuration of Instances</w:t>
+      </w:r>
+      <w:r>
+        <w:tab/>
+      </w:r>
+      <w:r>
+        <w:fldChar w:fldCharType="begin"/>
+      </w:r>
+      <w:r>
+        <w:instrText xml:space="preserve"> PAGEREF _Toc47959355 \h </w:instrText>
+      </w:r>
+      <w:r>
+        <w:fldChar w:fldCharType="separate"/>
+      </w:r>
+      <w:r>
+        <w:t>18</w:t>
+      </w:r>
+      <w:r>
+        <w:fldChar w:fldCharType="end"/>
+      </w:r>
+    </w:p>
+    <w:p>
+      <w:pPr>
+        <w:pStyle w:val="TOC2"/>
+        <w:tabs>
+          <w:tab w:val="left" w:pos="1800"/>
+        </w:tabs>
+        <w:rPr>
+          <w:rFonts w:asciiTheme="minorHAnsi" w:eastAsiaTheme="minorEastAsia" w:hAnsiTheme="minorHAnsi" w:cstheme="minorBidi"/>
+          <w:sz w:val="22"/>
+          <w:szCs w:val="22"/>
+          <w:lang w:eastAsia="en-GB"/>
+        </w:rPr>
+      </w:pPr>
+      <w:r>
+        <w:t>3.10</w:t>
+      </w:r>
+      <w:r>
+        <w:rPr>
+          <w:rFonts w:asciiTheme="minorHAnsi" w:eastAsiaTheme="minorEastAsia" w:hAnsiTheme="minorHAnsi" w:cstheme="minorBidi"/>
+          <w:sz w:val="22"/>
+          <w:szCs w:val="22"/>
+          <w:lang w:eastAsia="en-GB"/>
+        </w:rPr>
+        <w:tab/>
+      </w:r>
+      <w:r>
+        <w:t>Property Configuration</w:t>
+      </w:r>
+      <w:r>
+        <w:tab/>
+      </w:r>
+      <w:r>
+        <w:fldChar w:fldCharType="begin"/>
+      </w:r>
+      <w:r>
+        <w:instrText xml:space="preserve"> PAGEREF _Toc47959356 \h </w:instrText>
+      </w:r>
+      <w:r>
+        <w:fldChar w:fldCharType="separate"/>
+      </w:r>
+      <w:r>
+        <w:t>18</w:t>
+      </w:r>
+      <w:r>
+        <w:fldChar w:fldCharType="end"/>
+      </w:r>
+    </w:p>
+    <w:p>
+      <w:pPr>
+        <w:pStyle w:val="TOC2"/>
+        <w:tabs>
+          <w:tab w:val="left" w:pos="1800"/>
+        </w:tabs>
+        <w:rPr>
+          <w:rFonts w:asciiTheme="minorHAnsi" w:eastAsiaTheme="minorEastAsia" w:hAnsiTheme="minorHAnsi" w:cstheme="minorBidi"/>
+          <w:sz w:val="22"/>
+          <w:szCs w:val="22"/>
+          <w:lang w:eastAsia="en-GB"/>
+        </w:rPr>
+      </w:pPr>
+      <w:r>
+        <w:t>3.11</w:t>
+      </w:r>
+      <w:r>
+        <w:rPr>
+          <w:rFonts w:asciiTheme="minorHAnsi" w:eastAsiaTheme="minorEastAsia" w:hAnsiTheme="minorHAnsi" w:cstheme="minorBidi"/>
+          <w:sz w:val="22"/>
+          <w:szCs w:val="22"/>
+          <w:lang w:eastAsia="en-GB"/>
+        </w:rPr>
+        <w:tab/>
+      </w:r>
+      <w:r>
+        <w:t>Processing Data</w:t>
+      </w:r>
+      <w:r>
+        <w:tab/>
+      </w:r>
+      <w:r>
+        <w:fldChar w:fldCharType="begin"/>
+      </w:r>
+      <w:r>
+        <w:instrText xml:space="preserve"> PAGEREF _Toc47959357 \h </w:instrText>
+      </w:r>
+      <w:r>
+        <w:fldChar w:fldCharType="separate"/>
+      </w:r>
+      <w:r>
+        <w:t>19</w:t>
+      </w:r>
+      <w:r>
+        <w:fldChar w:fldCharType="end"/>
+      </w:r>
+    </w:p>
+    <w:p>
+      <w:pPr>
+        <w:pStyle w:val="TOC2"/>
+        <w:tabs>
+          <w:tab w:val="left" w:pos="1800"/>
+        </w:tabs>
+        <w:rPr>
+          <w:rFonts w:asciiTheme="minorHAnsi" w:eastAsiaTheme="minorEastAsia" w:hAnsiTheme="minorHAnsi" w:cstheme="minorBidi"/>
+          <w:sz w:val="22"/>
+          <w:szCs w:val="22"/>
+          <w:lang w:eastAsia="en-GB"/>
+        </w:rPr>
+      </w:pPr>
+      <w:r>
+        <w:t>3.12</w:t>
+      </w:r>
+      <w:r>
+        <w:rPr>
+          <w:rFonts w:asciiTheme="minorHAnsi" w:eastAsiaTheme="minorEastAsia" w:hAnsiTheme="minorHAnsi" w:cstheme="minorBidi"/>
+          <w:sz w:val="22"/>
+          <w:szCs w:val="22"/>
+          <w:lang w:eastAsia="en-GB"/>
+        </w:rPr>
+        <w:tab/>
+      </w:r>
+      <w:r>
+        <w:t>How to Diagnose any Problems</w:t>
+      </w:r>
+      <w:r>
+        <w:tab/>
+      </w:r>
+      <w:r>
+        <w:fldChar w:fldCharType="begin"/>
+      </w:r>
+      <w:r>
+        <w:instrText xml:space="preserve"> PAGEREF _Toc47959358 \h </w:instrText>
+      </w:r>
+      <w:r>
+        <w:fldChar w:fldCharType="separate"/>
+      </w:r>
+      <w:r>
+        <w:t>19</w:t>
+      </w:r>
+      <w:r>
+        <w:fldChar w:fldCharType="end"/>
+      </w:r>
+    </w:p>
+    <w:p>
+      <w:pPr>
+        <w:pStyle w:val="TOC1"/>
+        <w:rPr>
+          <w:rFonts w:asciiTheme="minorHAnsi" w:eastAsiaTheme="minorEastAsia" w:hAnsiTheme="minorHAnsi" w:cstheme="minorBidi"/>
+          <w:b w:val="0"/>
+          <w:sz w:val="22"/>
+          <w:szCs w:val="22"/>
+          <w:lang w:eastAsia="en-GB"/>
+        </w:rPr>
+      </w:pPr>
+      <w:r>
+        <w:t>4</w:t>
+      </w:r>
+      <w:r>
+        <w:rPr>
+          <w:rFonts w:asciiTheme="minorHAnsi" w:eastAsiaTheme="minorEastAsia" w:hAnsiTheme="minorHAnsi" w:cstheme="minorBidi"/>
+          <w:b w:val="0"/>
+          <w:sz w:val="22"/>
+          <w:szCs w:val="22"/>
+          <w:lang w:eastAsia="en-GB"/>
+        </w:rPr>
+        <w:tab/>
+      </w:r>
+      <w:r>
+        <w:t>The Code</w:t>
+      </w:r>
+      <w:r>
+        <w:tab/>
+      </w:r>
+      <w:r>
+        <w:fldChar w:fldCharType="begin"/>
+      </w:r>
+      <w:r>
+        <w:instrText xml:space="preserve"> PAGEREF _Toc47959359 \h </w:instrText>
+      </w:r>
+      <w:r>
+        <w:fldChar w:fldCharType="separate"/>
+      </w:r>
+      <w:r>
+        <w:t>21</w:t>
+      </w:r>
+      <w:r>
+        <w:fldChar w:fldCharType="end"/>
+      </w:r>
+    </w:p>
+    <w:p>
+      <w:pPr>
+        <w:pStyle w:val="TOC2"/>
+        <w:tabs>
+          <w:tab w:val="left" w:pos="1440"/>
+        </w:tabs>
+        <w:rPr>
+          <w:rFonts w:asciiTheme="minorHAnsi" w:eastAsiaTheme="minorEastAsia" w:hAnsiTheme="minorHAnsi" w:cstheme="minorBidi"/>
+          <w:sz w:val="22"/>
+          <w:szCs w:val="22"/>
+          <w:lang w:eastAsia="en-GB"/>
+        </w:rPr>
+      </w:pPr>
+      <w:r>
+        <w:t>4.1</w:t>
+      </w:r>
+      <w:r>
+        <w:rPr>
+          <w:rFonts w:asciiTheme="minorHAnsi" w:eastAsiaTheme="minorEastAsia" w:hAnsiTheme="minorHAnsi" w:cstheme="minorBidi"/>
+          <w:sz w:val="22"/>
+          <w:szCs w:val="22"/>
+          <w:lang w:eastAsia="en-GB"/>
+        </w:rPr>
+        <w:tab/>
+      </w:r>
+      <w:r>
         <w:t>Where Next?</w:t>
       </w:r>
       <w:r>
@@ -2165,13 +2681,13 @@
         <w:fldChar w:fldCharType="begin"/>
       </w:r>
       <w:r>
-        <w:instrText xml:space="preserve"> PAGEREF _Toc46235605 \h </w:instrText>
+        <w:instrText xml:space="preserve"> PAGEREF _Toc47959360 \h </w:instrText>
       </w:r>
       <w:r>
         <w:fldChar w:fldCharType="separate"/>
       </w:r>
       <w:r>
-        <w:t>17</w:t>
+        <w:t>21</w:t>
       </w:r>
       <w:r>
         <w:fldChar w:fldCharType="end"/>
@@ -2220,7 +2736,7 @@
       <w:bookmarkStart w:id="1" w:name="_Ref158010096"/>
       <w:bookmarkStart w:id="2" w:name="_Toc158520715"/>
       <w:bookmarkStart w:id="3" w:name="_Toc471376311"/>
-      <w:bookmarkStart w:id="4" w:name="_Toc46235580"/>
+      <w:bookmarkStart w:id="4" w:name="_Toc47959324"/>
       <w:r>
         <w:lastRenderedPageBreak/>
         <w:t>Introduction</w:t>
@@ -2242,6 +2758,9 @@
         <w:t>Simple Driver Framework</w:t>
       </w:r>
       <w:r>
+        <w:t xml:space="preserve"> using the Driver Development Kit (DDK)</w:t>
+      </w:r>
+      <w:r>
         <w:t>.</w:t>
       </w:r>
     </w:p>
@@ -2273,7 +2792,13 @@
         <w:pStyle w:val="Body"/>
       </w:pPr>
       <w:r>
-        <w:t>The source code is available for you to freely use, modify and extend to suit your requirements or that of your clients. It is perhaps not the most optimized, efficient or elegant code but we hope that its simplicity will encourage engagement with the Geo SCADA driver development process</w:t>
+        <w:t>The source code is available for you to freely use, modify and extend to suit your requirements or that of your clients. It is not the most optimized, efficient or elegant code</w:t>
+      </w:r>
+      <w:r>
+        <w:t>, and the functionality is not assured in the way the core product is,</w:t>
+      </w:r>
+      <w:r>
+        <w:t xml:space="preserve"> but we hope that its simplicity will encourage engagement with the Geo SCADA driver development process</w:t>
       </w:r>
       <w:r>
         <w:t xml:space="preserve"> and explore the new ideas presented for Sparkplug B implementation with Geo SCADA</w:t>
@@ -2307,7 +2832,13 @@
         <w:pStyle w:val="Body"/>
       </w:pPr>
       <w:r>
-        <w:t>To implement and deploy this example you will need to add appropriate security measures for your environment.</w:t>
+        <w:t xml:space="preserve">To implement and deploy this example you will need to </w:t>
+      </w:r>
+      <w:r>
+        <w:t xml:space="preserve">verify functionality and </w:t>
+      </w:r>
+      <w:r>
+        <w:t>add appropriate security measures for your environment.</w:t>
       </w:r>
     </w:p>
     <w:p>
@@ -2335,9 +2866,40 @@
         <w:pStyle w:val="Body"/>
       </w:pPr>
       <w:r>
-        <w:t>You can discuss these features, driver development, MQTT and Sparkplug B in the SE Exchange forums.</w:t>
-      </w:r>
-    </w:p>
+        <w:t>You can discuss these features, driver development, MQTT and Sparkplug B in the SE Exchange forums</w:t>
+      </w:r>
+      <w:r>
+        <w:t>:</w:t>
+      </w:r>
+    </w:p>
+    <w:bookmarkStart w:id="5" w:name="_GoBack"/>
+    <w:p>
+      <w:pPr>
+        <w:pStyle w:val="Body"/>
+      </w:pPr>
+      <w:r>
+        <w:fldChar w:fldCharType="begin"/>
+      </w:r>
+      <w:r>
+        <w:instrText xml:space="preserve"> HYPERLINK "https://community.exchange.se.com/t5/Geo-SCADA-Expert-Forum/bd-p/ecostruxure-geo-scada-expert-forum" </w:instrText>
+      </w:r>
+      <w:r>
+        <w:fldChar w:fldCharType="separate"/>
+      </w:r>
+      <w:r>
+        <w:rPr>
+          <w:rStyle w:val="Hyperlink"/>
+        </w:rPr>
+        <w:t>https://community.exchange.se.com/t5/Geo-SCADA-Expert-Forum/bd-p/ecostruxure-geo-scada-expert-forum</w:t>
+      </w:r>
+      <w:r>
+        <w:rPr>
+          <w:rStyle w:val="Hyperlink"/>
+        </w:rPr>
+        <w:fldChar w:fldCharType="end"/>
+      </w:r>
+    </w:p>
+    <w:bookmarkEnd w:id="5"/>
     <w:p>
       <w:pPr>
         <w:pStyle w:val="Body"/>
@@ -2347,18 +2909,66 @@
       <w:pPr>
         <w:pStyle w:val="Heading2"/>
       </w:pPr>
-      <w:bookmarkStart w:id="5" w:name="_Toc46235581"/>
+      <w:bookmarkStart w:id="6" w:name="_Toc47959325"/>
       <w:r>
         <w:t>The Sparkplug B Protocol</w:t>
       </w:r>
-      <w:bookmarkEnd w:id="5"/>
-    </w:p>
-    <w:p>
-      <w:pPr>
-        <w:pStyle w:val="Body"/>
-      </w:pPr>
-      <w:r>
-        <w:t xml:space="preserve">This document will just point users to the protocol payload documentation in the References section. </w:t>
+      <w:bookmarkEnd w:id="6"/>
+    </w:p>
+    <w:p>
+      <w:pPr>
+        <w:pStyle w:val="Body"/>
+      </w:pPr>
+      <w:r>
+        <w:t>The MQTT protocol specifies how computers connect and exchange messages with a communications hub, named a Broker. MQTT does not specify the payload (content) of those messages. Support of MQTT does not give any interoperability between devices and systems.</w:t>
+      </w:r>
+    </w:p>
+    <w:p>
+      <w:pPr>
+        <w:pStyle w:val="Body"/>
+      </w:pPr>
+      <w:r>
+        <w:t xml:space="preserve">Sparkplug </w:t>
+      </w:r>
+      <w:r>
+        <w:t xml:space="preserve">B </w:t>
+      </w:r>
+      <w:r>
+        <w:t xml:space="preserve">is a specification for MQTT enabled devices and applications to send and receive messages </w:t>
+      </w:r>
+      <w:r>
+        <w:t xml:space="preserve">with a standard payload format oriented to SCADA applications. It is an Eclipse open source project. </w:t>
+      </w:r>
+      <w:r>
+        <w:t xml:space="preserve">Sparkplug B specification specifies how various MQTT devices must connect and disconnect from the MQTT </w:t>
+      </w:r>
+      <w:r>
+        <w:t>broker</w:t>
+      </w:r>
+      <w:r>
+        <w:t>. This includes device lifecycle messages such as the required birth and last will &amp; testament messages that must be sent to ensure the device lifecycle state and data integrity.</w:t>
+      </w:r>
+      <w:r>
+        <w:t xml:space="preserve"> The specification describes how point data ('metrics') are defined and communicated.</w:t>
+      </w:r>
+    </w:p>
+    <w:p>
+      <w:pPr>
+        <w:pStyle w:val="Body"/>
+      </w:pPr>
+      <w:r>
+        <w:t>Sparkplug B adds timestamping of data to the previous A version of Sparkplug.</w:t>
+      </w:r>
+    </w:p>
+    <w:p>
+      <w:pPr>
+        <w:pStyle w:val="Body"/>
+      </w:pPr>
+      <w:r>
+        <w:t>For protocol detail, t</w:t>
+      </w:r>
+      <w:r>
+        <w:t xml:space="preserve">his document will just point users to the protocol payload documentation in the References section. </w:t>
       </w:r>
       <w:r>
         <w:t>However, here are some points of note regarding how the protocol maps into Geo SCADA Expert features.</w:t>
@@ -2368,18 +2978,22 @@
       <w:pPr>
         <w:pStyle w:val="Heading3"/>
       </w:pPr>
-      <w:bookmarkStart w:id="6" w:name="_Toc46235582"/>
+      <w:bookmarkStart w:id="7" w:name="_Toc47959326"/>
       <w:r>
         <w:t>The Broker</w:t>
       </w:r>
-      <w:bookmarkEnd w:id="6"/>
-    </w:p>
-    <w:p>
-      <w:pPr>
-        <w:pStyle w:val="Body"/>
-      </w:pPr>
-      <w:r>
-        <w:t>The Sparkplug B protocol uses MQTT, which uses a communications 'Broker' or Server acting as a go-between for devices and master. The broker is not part of Geo SCADA Expert. Brokers are typically open-source and may be cloud hosted</w:t>
+      <w:bookmarkEnd w:id="7"/>
+    </w:p>
+    <w:p>
+      <w:pPr>
+        <w:pStyle w:val="Body"/>
+      </w:pPr>
+      <w:r>
+        <w:t xml:space="preserve">The Sparkplug B protocol uses MQTT, which uses a communications 'Broker' or Server acting as a go-between for devices and master. The broker is not part of Geo SCADA </w:t>
+      </w:r>
+      <w:r>
+        <w:lastRenderedPageBreak/>
+        <w:t>Expert. Brokers are typically open-source and may be cloud hosted</w:t>
       </w:r>
       <w:r>
         <w:t>, though some cloud hosted services may not provide all MQTT features such as retained messages</w:t>
@@ -2493,11 +3107,11 @@
       <w:pPr>
         <w:pStyle w:val="Heading3"/>
       </w:pPr>
-      <w:bookmarkStart w:id="7" w:name="_Toc46235583"/>
+      <w:bookmarkStart w:id="8" w:name="_Toc47959327"/>
       <w:r>
         <w:t>Message Payload</w:t>
       </w:r>
-      <w:bookmarkEnd w:id="7"/>
+      <w:bookmarkEnd w:id="8"/>
     </w:p>
     <w:p>
       <w:pPr>
@@ -2535,12 +3149,11 @@
       <w:pPr>
         <w:pStyle w:val="Heading3"/>
       </w:pPr>
-      <w:bookmarkStart w:id="8" w:name="_Toc46235584"/>
-      <w:r>
-        <w:lastRenderedPageBreak/>
+      <w:bookmarkStart w:id="9" w:name="_Toc47959328"/>
+      <w:r>
         <w:t>MQTT Client Library</w:t>
       </w:r>
-      <w:bookmarkEnd w:id="8"/>
+      <w:bookmarkEnd w:id="9"/>
     </w:p>
     <w:p>
       <w:pPr>
@@ -2596,11 +3209,11 @@
       <w:pPr>
         <w:pStyle w:val="Heading3"/>
       </w:pPr>
-      <w:bookmarkStart w:id="9" w:name="_Toc46235585"/>
+      <w:bookmarkStart w:id="10" w:name="_Toc47959329"/>
       <w:r>
         <w:t>Topics</w:t>
       </w:r>
-      <w:bookmarkEnd w:id="9"/>
+      <w:bookmarkEnd w:id="10"/>
     </w:p>
     <w:p>
       <w:pPr>
@@ -2735,6 +3348,7 @@
         <w:pStyle w:val="Heading4"/>
       </w:pPr>
       <w:r>
+        <w:lastRenderedPageBreak/>
         <w:t>Edge node id</w:t>
       </w:r>
     </w:p>
@@ -2851,11 +3465,12 @@
         <w:ind w:left="720" w:hanging="720"/>
         <w:jc w:val="left"/>
       </w:pPr>
-      <w:bookmarkStart w:id="10" w:name="_Toc46235586"/>
+      <w:bookmarkStart w:id="11" w:name="_Toc47959330"/>
       <w:r>
         <w:lastRenderedPageBreak/>
         <w:t>Building the Driver</w:t>
       </w:r>
+      <w:bookmarkEnd w:id="11"/>
     </w:p>
     <w:p>
       <w:pPr>
@@ -2874,9 +3489,11 @@
       <w:pPr>
         <w:pStyle w:val="Heading2"/>
       </w:pPr>
+      <w:bookmarkStart w:id="12" w:name="_Toc47959331"/>
       <w:r>
         <w:t>Sparkplug B</w:t>
       </w:r>
+      <w:bookmarkEnd w:id="12"/>
     </w:p>
     <w:p>
       <w:pPr>
@@ -2906,15 +3523,20 @@
       <w:pPr>
         <w:pStyle w:val="Heading3"/>
       </w:pPr>
+      <w:bookmarkStart w:id="13" w:name="_Toc47959332"/>
       <w:r>
         <w:t>References</w:t>
       </w:r>
-    </w:p>
-    <w:p>
-      <w:pPr>
-        <w:pStyle w:val="Body"/>
-      </w:pPr>
-      <w:r>
+      <w:bookmarkEnd w:id="13"/>
+    </w:p>
+    <w:p>
+      <w:pPr>
+        <w:pStyle w:val="Body"/>
+      </w:pPr>
+      <w:r>
+        <w:rPr>
+          <w:noProof/>
+        </w:rPr>
         <w:drawing>
           <wp:inline distT="0" distB="0" distL="0" distR="0" wp14:anchorId="4277C0A0" wp14:editId="07258EB9">
             <wp:extent cx="2751058" cy="2690093"/>
@@ -3055,9 +3677,11 @@
       <w:pPr>
         <w:pStyle w:val="Heading3"/>
       </w:pPr>
+      <w:bookmarkStart w:id="14" w:name="_Toc47959333"/>
       <w:r>
         <w:t>Files</w:t>
       </w:r>
+      <w:bookmarkEnd w:id="14"/>
     </w:p>
     <w:p>
       <w:pPr>
@@ -3139,10 +3763,12 @@
       <w:pPr>
         <w:pStyle w:val="Heading3"/>
       </w:pPr>
+      <w:bookmarkStart w:id="15" w:name="_Toc47959334"/>
       <w:r>
         <w:lastRenderedPageBreak/>
         <w:t>Debugging</w:t>
       </w:r>
+      <w:bookmarkEnd w:id="15"/>
     </w:p>
     <w:p>
       <w:pPr>
@@ -3157,6 +3783,9 @@
         <w:pStyle w:val="Body"/>
       </w:pPr>
       <w:r>
+        <w:rPr>
+          <w:noProof/>
+        </w:rPr>
         <w:drawing>
           <wp:inline distT="0" distB="0" distL="0" distR="0" wp14:anchorId="4F0C9640" wp14:editId="2BF3A98F">
             <wp:extent cx="5960110" cy="2895600"/>
@@ -3208,6 +3837,7 @@
       <w:pPr>
         <w:pStyle w:val="Heading2"/>
       </w:pPr>
+      <w:bookmarkStart w:id="16" w:name="_Toc47959335"/>
       <w:proofErr w:type="spellStart"/>
       <w:r>
         <w:t>DriverSparkplug</w:t>
@@ -3216,6 +3846,7 @@
       <w:r>
         <w:t xml:space="preserve"> B</w:t>
       </w:r>
+      <w:bookmarkEnd w:id="16"/>
     </w:p>
     <w:p>
       <w:pPr>
@@ -3229,15 +3860,20 @@
       <w:pPr>
         <w:pStyle w:val="Heading3"/>
       </w:pPr>
+      <w:bookmarkStart w:id="17" w:name="_Toc47959336"/>
       <w:r>
         <w:t>References</w:t>
       </w:r>
-    </w:p>
-    <w:p>
-      <w:pPr>
-        <w:pStyle w:val="Body"/>
-      </w:pPr>
-      <w:r>
+      <w:bookmarkEnd w:id="17"/>
+    </w:p>
+    <w:p>
+      <w:pPr>
+        <w:pStyle w:val="Body"/>
+      </w:pPr>
+      <w:r>
+        <w:rPr>
+          <w:noProof/>
+        </w:rPr>
         <w:drawing>
           <wp:inline distT="0" distB="0" distL="0" distR="0" wp14:anchorId="7876AFA8" wp14:editId="7C3DCAB8">
             <wp:extent cx="2850127" cy="2979678"/>
@@ -3469,19 +4105,7 @@
         <w:pStyle w:val="Body"/>
       </w:pPr>
       <w:r>
-        <w:t xml:space="preserve">The M2Mqtt.Net reference is included </w:t>
-      </w:r>
-      <w:r>
-        <w:t xml:space="preserve">using the NuGet package manager. Version </w:t>
-      </w:r>
-      <w:r>
-        <w:t>4.3.</w:t>
-      </w:r>
-      <w:r>
-        <w:t>0 is used. A package reference will add this for you, but the package manager command is here for reference:</w:t>
-      </w:r>
-      <w:r>
-        <w:t xml:space="preserve"> </w:t>
+        <w:t xml:space="preserve">The M2Mqtt.Net reference is included using the NuGet package manager. Version 4.3.0 is used. A package reference will add this for you, but the package manager command is here for reference: </w:t>
       </w:r>
       <w:r>
         <w:t>Install-Package M2Mqtt -Version 4.3.0</w:t>
@@ -3491,9 +4115,11 @@
       <w:pPr>
         <w:pStyle w:val="Heading3"/>
       </w:pPr>
+      <w:bookmarkStart w:id="18" w:name="_Toc47959337"/>
       <w:r>
         <w:t>Post-Build Operations</w:t>
       </w:r>
+      <w:bookmarkEnd w:id="18"/>
     </w:p>
     <w:p>
       <w:pPr>
@@ -3508,10 +4134,7 @@
       </w:r>
       <w:proofErr w:type="spellEnd"/>
       <w:r>
-        <w:t xml:space="preserve"> files to the target folder. You will need to change these to: </w:t>
-      </w:r>
-      <w:r>
-        <w:t>c:\Program Files\Schneider Electric\ClearSCADA</w:t>
+        <w:t xml:space="preserve"> files to the target folder. You will need to change these to: c:\Program Files\Schneider Electric\ClearSCADA</w:t>
       </w:r>
     </w:p>
     <w:p>
@@ -3701,8 +4324,6 @@
         </w:rPr>
         <w:t>)\DriverSparkplugB.PDB c:\Program Files\Schneider Electric\ClearSCADA\</w:t>
       </w:r>
-      <w:bookmarkStart w:id="11" w:name="_GoBack"/>
-      <w:bookmarkEnd w:id="11"/>
     </w:p>
     <w:p>
       <w:pPr>
@@ -3718,10 +4339,12 @@
       <w:pPr>
         <w:pStyle w:val="Heading2"/>
       </w:pPr>
+      <w:bookmarkStart w:id="19" w:name="_Toc47959338"/>
       <w:proofErr w:type="spellStart"/>
       <w:r>
         <w:t>DriverNotifyInstaller</w:t>
       </w:r>
+      <w:bookmarkEnd w:id="19"/>
       <w:proofErr w:type="spellEnd"/>
     </w:p>
     <w:p>
@@ -3784,11 +4407,12 @@
         <w:ind w:left="720" w:hanging="720"/>
         <w:jc w:val="left"/>
       </w:pPr>
+      <w:bookmarkStart w:id="20" w:name="_Toc47959339"/>
       <w:r>
         <w:lastRenderedPageBreak/>
         <w:t>Using the Driver</w:t>
       </w:r>
-      <w:bookmarkEnd w:id="10"/>
+      <w:bookmarkEnd w:id="20"/>
     </w:p>
     <w:p>
       <w:pPr>
@@ -3802,19 +4426,21 @@
       <w:pPr>
         <w:pStyle w:val="Heading2"/>
       </w:pPr>
-      <w:bookmarkStart w:id="12" w:name="_Toc46235587"/>
+      <w:bookmarkStart w:id="21" w:name="_Toc47959340"/>
       <w:r>
         <w:t>Installation</w:t>
       </w:r>
-      <w:bookmarkEnd w:id="12"/>
+      <w:bookmarkEnd w:id="21"/>
     </w:p>
     <w:p>
       <w:pPr>
         <w:pStyle w:val="Heading3"/>
       </w:pPr>
+      <w:bookmarkStart w:id="22" w:name="_Toc47959341"/>
       <w:r>
         <w:t>Automated Installation</w:t>
       </w:r>
+      <w:bookmarkEnd w:id="22"/>
     </w:p>
     <w:p>
       <w:pPr>
@@ -3831,9 +4457,11 @@
       <w:pPr>
         <w:pStyle w:val="Heading3"/>
       </w:pPr>
+      <w:bookmarkStart w:id="23" w:name="_Toc47959342"/>
       <w:r>
         <w:t>Manual Installation</w:t>
       </w:r>
+      <w:bookmarkEnd w:id="23"/>
     </w:p>
     <w:p>
       <w:pPr>
@@ -4342,11 +4970,11 @@
       <w:pPr>
         <w:pStyle w:val="Heading2"/>
       </w:pPr>
-      <w:bookmarkStart w:id="13" w:name="_Toc46235588"/>
+      <w:bookmarkStart w:id="24" w:name="_Toc47959343"/>
       <w:r>
         <w:t>Configure Objects</w:t>
       </w:r>
-      <w:bookmarkEnd w:id="13"/>
+      <w:bookmarkEnd w:id="24"/>
     </w:p>
     <w:p>
       <w:pPr>
@@ -4463,14 +5091,14 @@
       <w:pPr>
         <w:pStyle w:val="Heading2"/>
       </w:pPr>
-      <w:bookmarkStart w:id="14" w:name="_Toc46235589"/>
+      <w:bookmarkStart w:id="25" w:name="_Toc47959344"/>
       <w:r>
         <w:t xml:space="preserve">Configure a </w:t>
       </w:r>
       <w:r>
         <w:t>Broker</w:t>
       </w:r>
-      <w:bookmarkEnd w:id="14"/>
+      <w:bookmarkEnd w:id="25"/>
     </w:p>
     <w:p>
       <w:pPr>
@@ -4735,14 +5363,14 @@
       <w:pPr>
         <w:pStyle w:val="Heading2"/>
       </w:pPr>
-      <w:bookmarkStart w:id="15" w:name="_Toc46235590"/>
+      <w:bookmarkStart w:id="26" w:name="_Toc47959345"/>
       <w:r>
         <w:t>Test</w:t>
       </w:r>
       <w:r>
         <w:t xml:space="preserve"> Nodes and Devices</w:t>
       </w:r>
-      <w:bookmarkEnd w:id="15"/>
+      <w:bookmarkEnd w:id="26"/>
     </w:p>
     <w:p>
       <w:pPr>
@@ -4773,11 +5401,11 @@
       <w:pPr>
         <w:pStyle w:val="Heading3"/>
       </w:pPr>
-      <w:bookmarkStart w:id="16" w:name="_Toc46235591"/>
+      <w:bookmarkStart w:id="27" w:name="_Toc47959346"/>
       <w:r>
         <w:t>Python</w:t>
       </w:r>
-      <w:bookmarkEnd w:id="16"/>
+      <w:bookmarkEnd w:id="27"/>
     </w:p>
     <w:p>
       <w:pPr>
@@ -5436,11 +6064,11 @@
       <w:pPr>
         <w:pStyle w:val="Heading3"/>
       </w:pPr>
-      <w:bookmarkStart w:id="17" w:name="_Toc46235592"/>
+      <w:bookmarkStart w:id="28" w:name="_Toc47959347"/>
       <w:r>
         <w:t>Node-Red</w:t>
       </w:r>
-      <w:bookmarkEnd w:id="17"/>
+      <w:bookmarkEnd w:id="28"/>
     </w:p>
     <w:p>
       <w:pPr>
@@ -9419,11 +10047,11 @@
       <w:pPr>
         <w:pStyle w:val="Heading2"/>
       </w:pPr>
-      <w:bookmarkStart w:id="18" w:name="_Toc46235593"/>
+      <w:bookmarkStart w:id="29" w:name="_Toc47959348"/>
       <w:r>
         <w:t>Your First BIRTH</w:t>
       </w:r>
-      <w:bookmarkEnd w:id="18"/>
+      <w:bookmarkEnd w:id="29"/>
     </w:p>
     <w:p>
       <w:pPr>
@@ -9990,17 +10618,25 @@
       <w:pPr>
         <w:pStyle w:val="Body"/>
       </w:pPr>
+      <w:r>
+        <w:t>The 'Configure Pending Devices' method on the Broker should request all 'queued' configurations be action and then remove each of them from that queue. The code could be extended to allow individual node/device to be discovered and configured.</w:t>
+      </w:r>
+    </w:p>
+    <w:p>
+      <w:pPr>
+        <w:pStyle w:val="Body"/>
+      </w:pPr>
     </w:p>
     <w:p>
       <w:pPr>
         <w:pStyle w:val="Heading2"/>
       </w:pPr>
-      <w:bookmarkStart w:id="19" w:name="_Toc46235594"/>
+      <w:bookmarkStart w:id="30" w:name="_Toc47959349"/>
       <w:r>
         <w:lastRenderedPageBreak/>
         <w:t>Created Configuration</w:t>
       </w:r>
-      <w:bookmarkEnd w:id="19"/>
+      <w:bookmarkEnd w:id="30"/>
     </w:p>
     <w:p>
       <w:pPr>
@@ -10111,11 +10747,11 @@
       <w:pPr>
         <w:pStyle w:val="Heading3"/>
       </w:pPr>
-      <w:bookmarkStart w:id="20" w:name="_Toc46235595"/>
+      <w:bookmarkStart w:id="31" w:name="_Toc47959350"/>
       <w:r>
         <w:t>Node</w:t>
       </w:r>
-      <w:bookmarkEnd w:id="20"/>
+      <w:bookmarkEnd w:id="31"/>
     </w:p>
     <w:p>
       <w:pPr>
@@ -10225,11 +10861,11 @@
       <w:pPr>
         <w:pStyle w:val="Heading3"/>
       </w:pPr>
-      <w:bookmarkStart w:id="21" w:name="_Toc46235596"/>
+      <w:bookmarkStart w:id="32" w:name="_Toc47959351"/>
       <w:r>
         <w:t>Device</w:t>
       </w:r>
-      <w:bookmarkEnd w:id="21"/>
+      <w:bookmarkEnd w:id="32"/>
     </w:p>
     <w:p>
       <w:pPr>
@@ -10350,11 +10986,11 @@
       <w:pPr>
         <w:pStyle w:val="Heading3"/>
       </w:pPr>
-      <w:bookmarkStart w:id="22" w:name="_Toc46235597"/>
+      <w:bookmarkStart w:id="33" w:name="_Toc47959352"/>
       <w:r>
         <w:t>Points</w:t>
       </w:r>
-      <w:bookmarkEnd w:id="22"/>
+      <w:bookmarkEnd w:id="33"/>
     </w:p>
     <w:p>
       <w:pPr>
@@ -10460,11 +11096,11 @@
       <w:pPr>
         <w:pStyle w:val="Heading2"/>
       </w:pPr>
-      <w:bookmarkStart w:id="23" w:name="_Toc46235598"/>
+      <w:bookmarkStart w:id="34" w:name="_Toc47959353"/>
       <w:r>
         <w:t>Receiving New Configuration</w:t>
       </w:r>
-      <w:bookmarkEnd w:id="23"/>
+      <w:bookmarkEnd w:id="34"/>
     </w:p>
     <w:p>
       <w:pPr>
@@ -10502,14 +11138,14 @@
       <w:pPr>
         <w:pStyle w:val="Heading2"/>
       </w:pPr>
-      <w:bookmarkStart w:id="24" w:name="_Toc46235599"/>
+      <w:bookmarkStart w:id="35" w:name="_Toc47959354"/>
       <w:r>
         <w:t>Making Templates</w:t>
       </w:r>
       <w:r>
         <w:t xml:space="preserve"> of the Configuration</w:t>
       </w:r>
-      <w:bookmarkEnd w:id="24"/>
+      <w:bookmarkEnd w:id="35"/>
     </w:p>
     <w:p>
       <w:pPr>
@@ -10806,7 +11442,19 @@
       </w:pPr>
       <w:r>
         <w:lastRenderedPageBreak/>
-        <w:t>If you do this then you will need to clear the reference from the Device object to the Node</w:t>
+        <w:t>If you do th</w:t>
+      </w:r>
+      <w:r>
+        <w:t>at</w:t>
+      </w:r>
+      <w:r>
+        <w:t xml:space="preserve"> then you will </w:t>
+      </w:r>
+      <w:r>
+        <w:t xml:space="preserve">first </w:t>
+      </w:r>
+      <w:r>
+        <w:t>need to clear the reference from the Device object to the Node</w:t>
       </w:r>
       <w:r>
         <w:t xml:space="preserve"> before the template conversion will work:</w:t>
@@ -10941,7 +11589,13 @@
         <w:pStyle w:val="Body"/>
       </w:pPr>
       <w:r>
-        <w:t>Finally convert these two groups into templates:</w:t>
+        <w:t>Finally convert these two groups into templates</w:t>
+      </w:r>
+      <w:r>
+        <w:t xml:space="preserve"> with the 'Convert' to Template context menu</w:t>
+      </w:r>
+      <w:r>
+        <w:t>:</w:t>
       </w:r>
     </w:p>
     <w:p>
@@ -11008,7 +11662,31 @@
         <w:pStyle w:val="Body"/>
       </w:pPr>
       <w:r>
-        <w:t>The broker refers to the Node template and the group containing Device templates as follows:</w:t>
+        <w:t xml:space="preserve">The broker </w:t>
+      </w:r>
+      <w:r>
+        <w:t xml:space="preserve">can now be configured to </w:t>
+      </w:r>
+      <w:r>
+        <w:t xml:space="preserve">refer to the Node template and the group containing </w:t>
+      </w:r>
+      <w:r>
+        <w:t xml:space="preserve">the </w:t>
+      </w:r>
+      <w:r>
+        <w:t>Device templates</w:t>
+      </w:r>
+      <w:r>
+        <w:t>. Please configure</w:t>
+      </w:r>
+      <w:r>
+        <w:t xml:space="preserve"> as </w:t>
+      </w:r>
+      <w:r>
+        <w:t>in this screenshot</w:t>
+      </w:r>
+      <w:r>
+        <w:t>:</w:t>
       </w:r>
     </w:p>
     <w:p>
@@ -11123,7 +11801,13 @@
         <w:pStyle w:val="Body"/>
       </w:pPr>
       <w:r>
-        <w:t>The Node Template will be 'Node-</w:t>
+        <w:t xml:space="preserve">The Node Template will be </w:t>
+      </w:r>
+      <w:r>
+        <w:t xml:space="preserve">named </w:t>
+      </w:r>
+      <w:r>
+        <w:t>'Node-</w:t>
       </w:r>
       <w:proofErr w:type="spellStart"/>
       <w:r>
@@ -11143,11 +11827,18 @@
       <w:pPr>
         <w:pStyle w:val="Heading2"/>
       </w:pPr>
-      <w:bookmarkStart w:id="25" w:name="_Toc46235600"/>
-      <w:r>
-        <w:t>Configuration into Templates</w:t>
-      </w:r>
-      <w:bookmarkEnd w:id="25"/>
+      <w:bookmarkStart w:id="36" w:name="_Toc47959355"/>
+      <w:r>
+        <w:lastRenderedPageBreak/>
+        <w:t xml:space="preserve">Automated </w:t>
+      </w:r>
+      <w:r>
+        <w:t xml:space="preserve">Configuration </w:t>
+      </w:r>
+      <w:r>
+        <w:t>of Instances</w:t>
+      </w:r>
+      <w:bookmarkEnd w:id="36"/>
     </w:p>
     <w:p>
       <w:pPr>
@@ -11165,7 +11856,6 @@
         <w:pStyle w:val="Body"/>
       </w:pPr>
       <w:r>
-        <w:lastRenderedPageBreak/>
         <w:t>Now the driver has created configuration based on the templates, and the instances are therefore controlled by the configuration in each template. Your mimics within the templates will be used automatically for new automatic configuration.</w:t>
       </w:r>
     </w:p>
@@ -11217,9 +11907,15 @@
     <w:p>
       <w:pPr>
         <w:pStyle w:val="Body"/>
-      </w:pPr>
-      <w:r>
-        <w:t>We do hope you can see the power of this:</w:t>
+        <w:rPr>
+          <w:sz w:val="32"/>
+        </w:rPr>
+      </w:pPr>
+      <w:r>
+        <w:rPr>
+          <w:sz w:val="32"/>
+        </w:rPr>
+        <w:t>We hope you can see the power of this:</w:t>
       </w:r>
     </w:p>
     <w:p>
@@ -11229,8 +11925,14 @@
           <w:ilvl w:val="0"/>
           <w:numId w:val="19"/>
         </w:numPr>
-      </w:pPr>
-      <w:r>
+        <w:rPr>
+          <w:sz w:val="32"/>
+        </w:rPr>
+      </w:pPr>
+      <w:r>
+        <w:rPr>
+          <w:sz w:val="32"/>
+        </w:rPr>
         <w:t xml:space="preserve">Configuration created automatically </w:t>
       </w:r>
     </w:p>
@@ -11241,8 +11943,14 @@
           <w:ilvl w:val="0"/>
           <w:numId w:val="19"/>
         </w:numPr>
-      </w:pPr>
-      <w:r>
+        <w:rPr>
+          <w:sz w:val="32"/>
+        </w:rPr>
+      </w:pPr>
+      <w:r>
+        <w:rPr>
+          <w:sz w:val="32"/>
+        </w:rPr>
         <w:t>Templates created automatically</w:t>
       </w:r>
     </w:p>
@@ -11253,8 +11961,14 @@
           <w:ilvl w:val="0"/>
           <w:numId w:val="19"/>
         </w:numPr>
-      </w:pPr>
-      <w:r>
+        <w:rPr>
+          <w:sz w:val="32"/>
+        </w:rPr>
+      </w:pPr>
+      <w:r>
+        <w:rPr>
+          <w:sz w:val="32"/>
+        </w:rPr>
         <w:t>All with user supervision!</w:t>
       </w:r>
     </w:p>
@@ -11267,11 +11981,11 @@
       <w:pPr>
         <w:pStyle w:val="Heading2"/>
       </w:pPr>
-      <w:bookmarkStart w:id="26" w:name="_Toc46235601"/>
+      <w:bookmarkStart w:id="37" w:name="_Toc47959356"/>
       <w:r>
         <w:t>Property Configuration</w:t>
       </w:r>
-      <w:bookmarkEnd w:id="26"/>
+      <w:bookmarkEnd w:id="37"/>
     </w:p>
     <w:p>
       <w:pPr>
@@ -11286,6 +12000,7 @@
         <w:pStyle w:val="Body"/>
       </w:pPr>
       <w:r>
+        <w:lastRenderedPageBreak/>
         <w:t xml:space="preserve">Modify the </w:t>
       </w:r>
       <w:r>
@@ -11308,7 +12023,6 @@
         <w:rPr>
           <w:noProof/>
         </w:rPr>
-        <w:lastRenderedPageBreak/>
         <mc:AlternateContent>
           <mc:Choice Requires="wps">
             <w:drawing>
@@ -12011,17 +12725,67 @@
     <w:p>
       <w:pPr>
         <w:pStyle w:val="Body"/>
+        <w:rPr>
+          <w:sz w:val="32"/>
+        </w:rPr>
+      </w:pPr>
+      <w:r>
+        <w:rPr>
+          <w:sz w:val="32"/>
+        </w:rPr>
+        <w:t>We hope you can see the power of this:</w:t>
+      </w:r>
+    </w:p>
+    <w:p>
+      <w:pPr>
+        <w:pStyle w:val="Body"/>
+        <w:numPr>
+          <w:ilvl w:val="0"/>
+          <w:numId w:val="19"/>
+        </w:numPr>
+        <w:rPr>
+          <w:sz w:val="32"/>
+        </w:rPr>
+      </w:pPr>
+      <w:r>
+        <w:rPr>
+          <w:sz w:val="32"/>
+        </w:rPr>
+        <w:t xml:space="preserve">All Geo SCADA </w:t>
+      </w:r>
+      <w:r>
+        <w:rPr>
+          <w:sz w:val="32"/>
+        </w:rPr>
+        <w:t xml:space="preserve">Configuration </w:t>
+      </w:r>
+      <w:r>
+        <w:rPr>
+          <w:sz w:val="32"/>
+        </w:rPr>
+        <w:t xml:space="preserve">fields </w:t>
+      </w:r>
+      <w:r>
+        <w:rPr>
+          <w:sz w:val="32"/>
+        </w:rPr>
+        <w:t xml:space="preserve">created automatically </w:t>
+      </w:r>
+    </w:p>
+    <w:p>
+      <w:pPr>
+        <w:pStyle w:val="Body"/>
       </w:pPr>
     </w:p>
     <w:p>
       <w:pPr>
         <w:pStyle w:val="Heading2"/>
       </w:pPr>
-      <w:bookmarkStart w:id="27" w:name="_Toc46235602"/>
+      <w:bookmarkStart w:id="38" w:name="_Toc47959357"/>
       <w:r>
         <w:t>Processing Data</w:t>
       </w:r>
-      <w:bookmarkEnd w:id="27"/>
+      <w:bookmarkEnd w:id="38"/>
     </w:p>
     <w:p>
       <w:pPr>
@@ -12059,20 +12823,20 @@
           <w:noProof/>
         </w:rPr>
       </w:pPr>
-      <w:bookmarkStart w:id="28" w:name="_Ref154367785"/>
-      <w:bookmarkStart w:id="29" w:name="_Toc158520754"/>
-      <w:bookmarkStart w:id="30" w:name="_Toc471376365"/>
-      <w:bookmarkStart w:id="31" w:name="_Toc46235603"/>
+      <w:bookmarkStart w:id="39" w:name="_Ref154367785"/>
+      <w:bookmarkStart w:id="40" w:name="_Toc158520754"/>
+      <w:bookmarkStart w:id="41" w:name="_Toc471376365"/>
+      <w:bookmarkStart w:id="42" w:name="_Toc47959358"/>
       <w:r>
         <w:rPr>
           <w:noProof/>
         </w:rPr>
         <w:t>How to Diagnose any Problems</w:t>
       </w:r>
-      <w:bookmarkEnd w:id="28"/>
-      <w:bookmarkEnd w:id="29"/>
-      <w:bookmarkEnd w:id="30"/>
-      <w:bookmarkEnd w:id="31"/>
+      <w:bookmarkEnd w:id="39"/>
+      <w:bookmarkEnd w:id="40"/>
+      <w:bookmarkEnd w:id="41"/>
+      <w:bookmarkEnd w:id="42"/>
     </w:p>
     <w:p>
       <w:pPr>
@@ -12148,6 +12912,7 @@
         <w:pStyle w:val="Body"/>
       </w:pPr>
       <w:r>
+        <w:lastRenderedPageBreak/>
         <w:t>When checked, many driver log items will additionally be sent to the Geo SCADA Event log for the Broker or Node/Device objects. This brings an immediacy to driver behavior but at a significant performance cost. Please do not keep this checkbox enabled for long periods because excessive event logs will be produced. An example of the output is shown here:</w:t>
       </w:r>
     </w:p>
@@ -12155,11 +12920,15 @@
       <w:pPr>
         <w:pStyle w:val="Body"/>
       </w:pPr>
+    </w:p>
+    <w:p>
+      <w:pPr>
+        <w:pStyle w:val="Body"/>
+      </w:pPr>
       <w:r>
         <w:rPr>
           <w:noProof/>
         </w:rPr>
-        <w:lastRenderedPageBreak/>
         <w:drawing>
           <wp:inline distT="0" distB="0" distL="0" distR="0" wp14:anchorId="54FE2AC7" wp14:editId="6CFD6022">
             <wp:extent cx="5960110" cy="1941195"/>
@@ -12204,9 +12973,9 @@
           <w:lang w:eastAsia="en-GB"/>
         </w:rPr>
       </w:pPr>
-      <w:bookmarkStart w:id="32" w:name="_Ref158010151"/>
-      <w:bookmarkStart w:id="33" w:name="_Ref158010174"/>
-      <w:bookmarkStart w:id="34" w:name="_Toc158520755"/>
+      <w:bookmarkStart w:id="43" w:name="_Ref158010151"/>
+      <w:bookmarkStart w:id="44" w:name="_Ref158010174"/>
+      <w:bookmarkStart w:id="45" w:name="_Toc158520755"/>
     </w:p>
     <w:p>
       <w:pPr>
@@ -12223,15 +12992,15 @@
         <w:ind w:left="720" w:hanging="720"/>
         <w:jc w:val="left"/>
       </w:pPr>
-      <w:bookmarkStart w:id="35" w:name="_Toc46235604"/>
-      <w:bookmarkEnd w:id="32"/>
-      <w:bookmarkEnd w:id="33"/>
-      <w:bookmarkEnd w:id="34"/>
+      <w:bookmarkStart w:id="46" w:name="_Toc47959359"/>
+      <w:bookmarkEnd w:id="43"/>
+      <w:bookmarkEnd w:id="44"/>
+      <w:bookmarkEnd w:id="45"/>
       <w:r>
         <w:lastRenderedPageBreak/>
         <w:t>The Code</w:t>
       </w:r>
-      <w:bookmarkEnd w:id="35"/>
+      <w:bookmarkEnd w:id="46"/>
     </w:p>
     <w:p>
       <w:pPr>
@@ -12258,14 +13027,14 @@
           <w:noProof/>
         </w:rPr>
       </w:pPr>
-      <w:bookmarkStart w:id="36" w:name="_Toc46235605"/>
+      <w:bookmarkStart w:id="47" w:name="_Toc47959360"/>
       <w:r>
         <w:rPr>
           <w:noProof/>
         </w:rPr>
         <w:t>Where Next?</w:t>
       </w:r>
-      <w:bookmarkEnd w:id="36"/>
+      <w:bookmarkEnd w:id="47"/>
     </w:p>
     <w:p>
       <w:pPr>
@@ -18182,7 +18951,7 @@
 </file>
 
 <file path=customXml/itemProps1.xml><?xml version="1.0" encoding="utf-8"?>
-<ds:datastoreItem xmlns:ds="http://schemas.openxmlformats.org/officeDocument/2006/customXml" ds:itemID="{898A5EEE-2AC2-447D-8C30-AA0A6319BD2D}">
+<ds:datastoreItem xmlns:ds="http://schemas.openxmlformats.org/officeDocument/2006/customXml" ds:itemID="{B8CF498B-C24C-44F1-B241-3F43E0F27326}">
   <ds:schemaRefs>
     <ds:schemaRef ds:uri="http://schemas.openxmlformats.org/officeDocument/2006/bibliography"/>
   </ds:schemaRefs>

</xml_diff>